<commit_message>
adding files for iteration 1 release
</commit_message>
<xml_diff>
--- a/Doc/CS673_MeetingMinutes_Team4.docx
+++ b/Doc/CS673_MeetingMinutes_Team4.docx
@@ -150,7 +150,7 @@
           <w:between w:space="0" w:sz="0" w:val="nil"/>
         </w:pBdr>
         <w:shd w:fill="auto" w:val="clear"/>
-        <w:jc w:val="left"/>
+        <w:jc w:val="center"/>
         <w:rPr>
           <w:b w:val="1"/>
           <w:sz w:val="24"/>
@@ -188,8 +188,266 @@
       </w:pPr>
       <w:r>
         <w:rPr>
-          <w:rtl w:val="0"/>
-        </w:rPr>
+          <w:b w:val="1"/>
+          <w:sz w:val="24"/>
+          <w:szCs w:val="24"/>
+          <w:u w:val="single"/>
+          <w:rtl w:val="0"/>
+        </w:rPr>
+        <w:t xml:space="preserve">Meeting 3</w:t>
+      </w:r>
+    </w:p>
+    <w:p>
+      <w:pPr>
+        <w:rPr>
+          <w:sz w:val="24"/>
+          <w:szCs w:val="24"/>
+        </w:rPr>
+      </w:pPr>
+      <w:r>
+        <w:rPr>
+          <w:b w:val="1"/>
+          <w:sz w:val="24"/>
+          <w:szCs w:val="24"/>
+          <w:rtl w:val="0"/>
+        </w:rPr>
+        <w:t xml:space="preserve">Date and Time:</w:t>
+      </w:r>
+      <w:r>
+        <w:rPr>
+          <w:sz w:val="24"/>
+          <w:szCs w:val="24"/>
+          <w:rtl w:val="0"/>
+        </w:rPr>
+        <w:t xml:space="preserve">  May 26, 2022</w:t>
+      </w:r>
+    </w:p>
+    <w:p>
+      <w:pPr>
+        <w:rPr>
+          <w:sz w:val="24"/>
+          <w:szCs w:val="24"/>
+        </w:rPr>
+      </w:pPr>
+      <w:r>
+        <w:rPr>
+          <w:b w:val="1"/>
+          <w:sz w:val="24"/>
+          <w:szCs w:val="24"/>
+          <w:rtl w:val="0"/>
+        </w:rPr>
+        <w:t xml:space="preserve">Place</w:t>
+      </w:r>
+      <w:r>
+        <w:rPr>
+          <w:sz w:val="24"/>
+          <w:szCs w:val="24"/>
+          <w:rtl w:val="0"/>
+        </w:rPr>
+        <w:t xml:space="preserve">: Discord voice chat</w:t>
+      </w:r>
+    </w:p>
+    <w:p>
+      <w:pPr>
+        <w:rPr>
+          <w:sz w:val="24"/>
+          <w:szCs w:val="24"/>
+        </w:rPr>
+      </w:pPr>
+      <w:r>
+        <w:rPr>
+          <w:b w:val="1"/>
+          <w:sz w:val="24"/>
+          <w:szCs w:val="24"/>
+          <w:rtl w:val="0"/>
+        </w:rPr>
+        <w:t xml:space="preserve">Participants:</w:t>
+      </w:r>
+      <w:r>
+        <w:rPr>
+          <w:rtl w:val="0"/>
+        </w:rPr>
+      </w:r>
+    </w:p>
+    <w:p>
+      <w:pPr>
+        <w:rPr>
+          <w:sz w:val="24"/>
+          <w:szCs w:val="24"/>
+        </w:rPr>
+      </w:pPr>
+      <w:r>
+        <w:rPr>
+          <w:rtl w:val="0"/>
+        </w:rPr>
+      </w:r>
+    </w:p>
+    <w:p>
+      <w:pPr>
+        <w:rPr>
+          <w:sz w:val="24"/>
+          <w:szCs w:val="24"/>
+        </w:rPr>
+      </w:pPr>
+      <w:r>
+        <w:rPr>
+          <w:b w:val="1"/>
+          <w:sz w:val="24"/>
+          <w:szCs w:val="24"/>
+          <w:rtl w:val="0"/>
+        </w:rPr>
+        <w:t xml:space="preserve">Minutes taker: </w:t>
+      </w:r>
+      <w:r>
+        <w:rPr>
+          <w:sz w:val="24"/>
+          <w:szCs w:val="24"/>
+          <w:rtl w:val="0"/>
+        </w:rPr>
+        <w:t xml:space="preserve">Ellie</w:t>
+      </w:r>
+    </w:p>
+    <w:p>
+      <w:pPr>
+        <w:rPr>
+          <w:sz w:val="24"/>
+          <w:szCs w:val="24"/>
+        </w:rPr>
+      </w:pPr>
+      <w:r>
+        <w:rPr>
+          <w:b w:val="1"/>
+          <w:sz w:val="24"/>
+          <w:szCs w:val="24"/>
+          <w:rtl w:val="0"/>
+        </w:rPr>
+        <w:t xml:space="preserve">Timekeeper: </w:t>
+      </w:r>
+      <w:r>
+        <w:rPr>
+          <w:rtl w:val="0"/>
+        </w:rPr>
+      </w:r>
+    </w:p>
+    <w:p>
+      <w:pPr>
+        <w:rPr>
+          <w:sz w:val="24"/>
+          <w:szCs w:val="24"/>
+        </w:rPr>
+      </w:pPr>
+      <w:r>
+        <w:rPr>
+          <w:b w:val="1"/>
+          <w:sz w:val="24"/>
+          <w:szCs w:val="24"/>
+          <w:rtl w:val="0"/>
+        </w:rPr>
+        <w:t xml:space="preserve">Purpose: </w:t>
+      </w:r>
+      <w:r>
+        <w:rPr>
+          <w:sz w:val="24"/>
+          <w:szCs w:val="24"/>
+          <w:rtl w:val="0"/>
+        </w:rPr>
+        <w:t xml:space="preserve">regularly scheduled meeting</w:t>
+      </w:r>
+    </w:p>
+    <w:p>
+      <w:pPr>
+        <w:rPr>
+          <w:sz w:val="24"/>
+          <w:szCs w:val="24"/>
+        </w:rPr>
+      </w:pPr>
+      <w:r>
+        <w:rPr>
+          <w:rtl w:val="0"/>
+        </w:rPr>
+      </w:r>
+    </w:p>
+    <w:p>
+      <w:pPr>
+        <w:rPr>
+          <w:b w:val="1"/>
+          <w:sz w:val="24"/>
+          <w:szCs w:val="24"/>
+        </w:rPr>
+      </w:pPr>
+      <w:r>
+        <w:rPr>
+          <w:b w:val="1"/>
+          <w:sz w:val="24"/>
+          <w:szCs w:val="24"/>
+          <w:rtl w:val="0"/>
+        </w:rPr>
+        <w:t xml:space="preserve">Agenda:</w:t>
+      </w:r>
+    </w:p>
+    <w:p>
+      <w:pPr>
+        <w:numPr>
+          <w:ilvl w:val="0"/>
+          <w:numId w:val="6"/>
+        </w:numPr>
+        <w:ind w:left="720" w:hanging="360"/>
+        <w:rPr>
+          <w:sz w:val="24"/>
+          <w:szCs w:val="24"/>
+        </w:rPr>
+      </w:pPr>
+      <w:r>
+        <w:rPr>
+          <w:sz w:val="24"/>
+          <w:szCs w:val="24"/>
+          <w:rtl w:val="0"/>
+        </w:rPr>
+        <w:t xml:space="preserve">Update</w:t>
+      </w:r>
+    </w:p>
+    <w:p>
+      <w:pPr>
+        <w:numPr>
+          <w:ilvl w:val="0"/>
+          <w:numId w:val="6"/>
+        </w:numPr>
+        <w:ind w:left="720" w:hanging="360"/>
+        <w:rPr>
+          <w:sz w:val="24"/>
+          <w:szCs w:val="24"/>
+          <w:u w:val="none"/>
+        </w:rPr>
+      </w:pPr>
+      <w:r>
+        <w:rPr>
+          <w:sz w:val="24"/>
+          <w:szCs w:val="24"/>
+          <w:rtl w:val="0"/>
+        </w:rPr>
+        <w:t xml:space="preserve">Cover what’s due on tuesday</w:t>
+      </w:r>
+    </w:p>
+    <w:p>
+      <w:pPr>
+        <w:numPr>
+          <w:ilvl w:val="0"/>
+          <w:numId w:val="6"/>
+        </w:numPr>
+        <w:ind w:left="720" w:hanging="360"/>
+        <w:rPr>
+          <w:sz w:val="24"/>
+          <w:szCs w:val="24"/>
+          <w:u w:val="none"/>
+        </w:rPr>
+      </w:pPr>
+      <w:r>
+        <w:rPr>
+          <w:sz w:val="24"/>
+          <w:szCs w:val="24"/>
+          <w:rtl w:val="0"/>
+        </w:rPr>
+        <w:t xml:space="preserve">Divide deliverable into sections and assign to team members</w:t>
       </w:r>
     </w:p>
     <w:p>
@@ -216,13 +474,800 @@
       </w:pPr>
       <w:r>
         <w:rPr>
-          <w:b w:val="1"/>
-          <w:sz w:val="24"/>
-          <w:szCs w:val="24"/>
+          <w:rtl w:val="0"/>
+        </w:rPr>
+      </w:r>
+    </w:p>
+    <w:p>
+      <w:pPr>
+        <w:numPr>
+          <w:ilvl w:val="0"/>
+          <w:numId w:val="5"/>
+        </w:numPr>
+        <w:pBdr>
+          <w:top w:color="auto" w:space="0" w:sz="0" w:val="none"/>
+          <w:bottom w:color="auto" w:space="0" w:sz="0" w:val="none"/>
+          <w:right w:color="auto" w:space="0" w:sz="0" w:val="none"/>
+          <w:between w:color="auto" w:space="0" w:sz="0" w:val="none"/>
+        </w:pBdr>
+        <w:shd w:fill="ffffff" w:val="clear"/>
+        <w:spacing w:after="0" w:afterAutospacing="0" w:before="420" w:lineRule="auto"/>
+        <w:ind w:left="720" w:hanging="360"/>
+      </w:pPr>
+      <w:r>
+        <w:rPr>
+          <w:sz w:val="20"/>
+          <w:szCs w:val="20"/>
           <w:u w:val="single"/>
           <w:rtl w:val="0"/>
         </w:rPr>
-        <w:t xml:space="preserve">Meeting 1  </w:t>
+        <w:t xml:space="preserve">Readme.md (updated)</w:t>
+      </w:r>
+    </w:p>
+    <w:p>
+      <w:pPr>
+        <w:numPr>
+          <w:ilvl w:val="0"/>
+          <w:numId w:val="5"/>
+        </w:numPr>
+        <w:pBdr>
+          <w:top w:color="auto" w:space="0" w:sz="0" w:val="none"/>
+          <w:bottom w:color="auto" w:space="0" w:sz="0" w:val="none"/>
+          <w:right w:color="auto" w:space="0" w:sz="0" w:val="none"/>
+          <w:between w:color="auto" w:space="0" w:sz="0" w:val="none"/>
+        </w:pBdr>
+        <w:shd w:fill="ffffff" w:val="clear"/>
+        <w:spacing w:after="0" w:afterAutospacing="0" w:before="0" w:beforeAutospacing="0" w:lineRule="auto"/>
+        <w:ind w:left="720" w:hanging="360"/>
+      </w:pPr>
+      <w:r>
+        <w:rPr>
+          <w:sz w:val="20"/>
+          <w:szCs w:val="20"/>
+          <w:u w:val="single"/>
+          <w:rtl w:val="0"/>
+        </w:rPr>
+        <w:t xml:space="preserve">Doc/CS673_presentation1_teamX</w:t>
+      </w:r>
+    </w:p>
+    <w:p>
+      <w:pPr>
+        <w:numPr>
+          <w:ilvl w:val="0"/>
+          <w:numId w:val="5"/>
+        </w:numPr>
+        <w:pBdr>
+          <w:top w:color="auto" w:space="0" w:sz="0" w:val="none"/>
+          <w:bottom w:color="auto" w:space="0" w:sz="0" w:val="none"/>
+          <w:right w:color="auto" w:space="0" w:sz="0" w:val="none"/>
+          <w:between w:color="auto" w:space="0" w:sz="0" w:val="none"/>
+        </w:pBdr>
+        <w:shd w:fill="ffffff" w:val="clear"/>
+        <w:spacing w:after="0" w:afterAutospacing="0" w:before="0" w:beforeAutospacing="0" w:lineRule="auto"/>
+        <w:ind w:left="720" w:hanging="360"/>
+      </w:pPr>
+      <w:r>
+        <w:rPr>
+          <w:sz w:val="20"/>
+          <w:szCs w:val="20"/>
+          <w:u w:val="single"/>
+          <w:rtl w:val="0"/>
+        </w:rPr>
+        <w:t xml:space="preserve">Doc/CS673_SPPP_teamX (updated)</w:t>
+      </w:r>
+    </w:p>
+    <w:p>
+      <w:pPr>
+        <w:numPr>
+          <w:ilvl w:val="0"/>
+          <w:numId w:val="5"/>
+        </w:numPr>
+        <w:pBdr>
+          <w:top w:color="auto" w:space="0" w:sz="0" w:val="none"/>
+          <w:bottom w:color="auto" w:space="0" w:sz="0" w:val="none"/>
+          <w:right w:color="auto" w:space="0" w:sz="0" w:val="none"/>
+          <w:between w:color="auto" w:space="0" w:sz="0" w:val="none"/>
+        </w:pBdr>
+        <w:shd w:fill="ffffff" w:val="clear"/>
+        <w:spacing w:after="0" w:afterAutospacing="0" w:before="0" w:beforeAutospacing="0" w:lineRule="auto"/>
+        <w:ind w:left="720" w:hanging="360"/>
+      </w:pPr>
+      <w:r>
+        <w:rPr>
+          <w:sz w:val="20"/>
+          <w:szCs w:val="20"/>
+          <w:u w:val="single"/>
+          <w:rtl w:val="0"/>
+        </w:rPr>
+        <w:t xml:space="preserve">Doc/CS673_SPPP_RiskManagment_teamX(updated)</w:t>
+      </w:r>
+    </w:p>
+    <w:p>
+      <w:pPr>
+        <w:numPr>
+          <w:ilvl w:val="0"/>
+          <w:numId w:val="5"/>
+        </w:numPr>
+        <w:pBdr>
+          <w:top w:color="auto" w:space="0" w:sz="0" w:val="none"/>
+          <w:bottom w:color="auto" w:space="0" w:sz="0" w:val="none"/>
+          <w:right w:color="auto" w:space="0" w:sz="0" w:val="none"/>
+          <w:between w:color="auto" w:space="0" w:sz="0" w:val="none"/>
+        </w:pBdr>
+        <w:shd w:fill="ffffff" w:val="clear"/>
+        <w:spacing w:after="0" w:afterAutospacing="0" w:before="0" w:beforeAutospacing="0" w:lineRule="auto"/>
+        <w:ind w:left="720" w:hanging="360"/>
+      </w:pPr>
+      <w:r>
+        <w:rPr>
+          <w:sz w:val="20"/>
+          <w:szCs w:val="20"/>
+          <w:u w:val="single"/>
+          <w:rtl w:val="0"/>
+        </w:rPr>
+        <w:t xml:space="preserve">Doc/CS673_SDD_teamX (new)</w:t>
+      </w:r>
+    </w:p>
+    <w:p>
+      <w:pPr>
+        <w:numPr>
+          <w:ilvl w:val="0"/>
+          <w:numId w:val="5"/>
+        </w:numPr>
+        <w:pBdr>
+          <w:top w:color="auto" w:space="0" w:sz="0" w:val="none"/>
+          <w:bottom w:color="auto" w:space="0" w:sz="0" w:val="none"/>
+          <w:right w:color="auto" w:space="0" w:sz="0" w:val="none"/>
+          <w:between w:color="auto" w:space="0" w:sz="0" w:val="none"/>
+        </w:pBdr>
+        <w:shd w:fill="ffffff" w:val="clear"/>
+        <w:spacing w:after="0" w:afterAutospacing="0" w:before="0" w:beforeAutospacing="0" w:lineRule="auto"/>
+        <w:ind w:left="720" w:hanging="360"/>
+      </w:pPr>
+      <w:r>
+        <w:rPr>
+          <w:sz w:val="20"/>
+          <w:szCs w:val="20"/>
+          <w:u w:val="single"/>
+          <w:rtl w:val="0"/>
+        </w:rPr>
+        <w:t xml:space="preserve">Doc/CS673_STD_teamX (new)</w:t>
+      </w:r>
+    </w:p>
+    <w:p>
+      <w:pPr>
+        <w:numPr>
+          <w:ilvl w:val="0"/>
+          <w:numId w:val="5"/>
+        </w:numPr>
+        <w:pBdr>
+          <w:top w:color="auto" w:space="0" w:sz="0" w:val="none"/>
+          <w:bottom w:color="auto" w:space="0" w:sz="0" w:val="none"/>
+          <w:right w:color="auto" w:space="0" w:sz="0" w:val="none"/>
+          <w:between w:color="auto" w:space="0" w:sz="0" w:val="none"/>
+        </w:pBdr>
+        <w:shd w:fill="ffffff" w:val="clear"/>
+        <w:spacing w:after="0" w:afterAutospacing="0" w:before="0" w:beforeAutospacing="0" w:lineRule="auto"/>
+        <w:ind w:left="720" w:hanging="360"/>
+      </w:pPr>
+      <w:r>
+        <w:rPr>
+          <w:sz w:val="20"/>
+          <w:szCs w:val="20"/>
+          <w:u w:val="single"/>
+          <w:rtl w:val="0"/>
+        </w:rPr>
+        <w:t xml:space="preserve">Doc/CS673_progressreport_teamX(updated)</w:t>
+      </w:r>
+    </w:p>
+    <w:p>
+      <w:pPr>
+        <w:numPr>
+          <w:ilvl w:val="0"/>
+          <w:numId w:val="5"/>
+        </w:numPr>
+        <w:pBdr>
+          <w:top w:color="auto" w:space="0" w:sz="0" w:val="none"/>
+          <w:bottom w:color="auto" w:space="0" w:sz="0" w:val="none"/>
+          <w:right w:color="auto" w:space="0" w:sz="0" w:val="none"/>
+          <w:between w:color="auto" w:space="0" w:sz="0" w:val="none"/>
+        </w:pBdr>
+        <w:shd w:fill="ffffff" w:val="clear"/>
+        <w:spacing w:after="0" w:afterAutospacing="0" w:before="0" w:beforeAutospacing="0" w:lineRule="auto"/>
+        <w:ind w:left="720" w:hanging="360"/>
+      </w:pPr>
+      <w:r>
+        <w:rPr>
+          <w:sz w:val="20"/>
+          <w:szCs w:val="20"/>
+          <w:u w:val="single"/>
+          <w:rtl w:val="0"/>
+        </w:rPr>
+        <w:t xml:space="preserve">Doc/CS673_meetingminutes_teamX(updated)</w:t>
+      </w:r>
+    </w:p>
+    <w:p>
+      <w:pPr>
+        <w:numPr>
+          <w:ilvl w:val="0"/>
+          <w:numId w:val="5"/>
+        </w:numPr>
+        <w:pBdr>
+          <w:top w:color="auto" w:space="0" w:sz="0" w:val="none"/>
+          <w:bottom w:color="auto" w:space="0" w:sz="0" w:val="none"/>
+          <w:right w:color="auto" w:space="0" w:sz="0" w:val="none"/>
+          <w:between w:color="auto" w:space="0" w:sz="0" w:val="none"/>
+        </w:pBdr>
+        <w:shd w:fill="ffffff" w:val="clear"/>
+        <w:spacing w:after="520" w:before="0" w:beforeAutospacing="0" w:lineRule="auto"/>
+        <w:ind w:left="720" w:hanging="360"/>
+      </w:pPr>
+      <w:r>
+        <w:rPr>
+          <w:sz w:val="20"/>
+          <w:szCs w:val="20"/>
+          <w:u w:val="single"/>
+          <w:rtl w:val="0"/>
+        </w:rPr>
+        <w:t xml:space="preserve">Code/… : runnable source code</w:t>
+      </w:r>
+    </w:p>
+    <w:p>
+      <w:pPr>
+        <w:rPr>
+          <w:sz w:val="24"/>
+          <w:szCs w:val="24"/>
+        </w:rPr>
+      </w:pPr>
+      <w:r>
+        <w:rPr>
+          <w:b w:val="1"/>
+          <w:sz w:val="24"/>
+          <w:szCs w:val="24"/>
+          <w:rtl w:val="0"/>
+        </w:rPr>
+        <w:t xml:space="preserve">Assignments </w:t>
+      </w:r>
+      <w:r>
+        <w:rPr>
+          <w:sz w:val="24"/>
+          <w:szCs w:val="24"/>
+          <w:rtl w:val="0"/>
+        </w:rPr>
+        <w:t xml:space="preserve">(everyone contributes individual progress update)</w:t>
+      </w:r>
+    </w:p>
+    <w:p>
+      <w:pPr>
+        <w:rPr>
+          <w:sz w:val="24"/>
+          <w:szCs w:val="24"/>
+        </w:rPr>
+      </w:pPr>
+      <w:r>
+        <w:rPr>
+          <w:sz w:val="24"/>
+          <w:szCs w:val="24"/>
+          <w:rtl w:val="0"/>
+        </w:rPr>
+        <w:t xml:space="preserve">Update </w:t>
+      </w:r>
+    </w:p>
+    <w:p>
+      <w:pPr>
+        <w:numPr>
+          <w:ilvl w:val="0"/>
+          <w:numId w:val="7"/>
+        </w:numPr>
+        <w:ind w:left="720" w:hanging="360"/>
+        <w:rPr>
+          <w:sz w:val="24"/>
+          <w:szCs w:val="24"/>
+          <w:u w:val="none"/>
+        </w:rPr>
+      </w:pPr>
+      <w:r>
+        <w:rPr>
+          <w:sz w:val="24"/>
+          <w:szCs w:val="24"/>
+          <w:rtl w:val="0"/>
+        </w:rPr>
+        <w:t xml:space="preserve">Alex</w:t>
+      </w:r>
+    </w:p>
+    <w:p>
+      <w:pPr>
+        <w:numPr>
+          <w:ilvl w:val="1"/>
+          <w:numId w:val="7"/>
+        </w:numPr>
+        <w:ind w:left="1440" w:hanging="360"/>
+        <w:rPr>
+          <w:sz w:val="24"/>
+          <w:szCs w:val="24"/>
+        </w:rPr>
+      </w:pPr>
+      <w:r>
+        <w:rPr>
+          <w:sz w:val="24"/>
+          <w:szCs w:val="24"/>
+          <w:rtl w:val="0"/>
+        </w:rPr>
+        <w:t xml:space="preserve">SDD-  software architecture</w:t>
+      </w:r>
+    </w:p>
+    <w:p>
+      <w:pPr>
+        <w:numPr>
+          <w:ilvl w:val="1"/>
+          <w:numId w:val="7"/>
+        </w:numPr>
+        <w:ind w:left="1440" w:hanging="360"/>
+        <w:rPr>
+          <w:sz w:val="24"/>
+          <w:szCs w:val="24"/>
+          <w:u w:val="none"/>
+        </w:rPr>
+      </w:pPr>
+      <w:r>
+        <w:rPr>
+          <w:sz w:val="24"/>
+          <w:szCs w:val="24"/>
+          <w:rtl w:val="0"/>
+        </w:rPr>
+        <w:t xml:space="preserve">Presentation video</w:t>
+      </w:r>
+    </w:p>
+    <w:p>
+      <w:pPr>
+        <w:numPr>
+          <w:ilvl w:val="1"/>
+          <w:numId w:val="7"/>
+        </w:numPr>
+        <w:ind w:left="1440" w:hanging="360"/>
+        <w:rPr>
+          <w:sz w:val="24"/>
+          <w:szCs w:val="24"/>
+          <w:u w:val="none"/>
+        </w:rPr>
+      </w:pPr>
+      <w:r>
+        <w:rPr>
+          <w:sz w:val="24"/>
+          <w:szCs w:val="24"/>
+          <w:rtl w:val="0"/>
+        </w:rPr>
+        <w:t xml:space="preserve">SPP update</w:t>
+      </w:r>
+    </w:p>
+    <w:p>
+      <w:pPr>
+        <w:numPr>
+          <w:ilvl w:val="0"/>
+          <w:numId w:val="7"/>
+        </w:numPr>
+        <w:ind w:left="720" w:hanging="360"/>
+        <w:rPr>
+          <w:sz w:val="24"/>
+          <w:szCs w:val="24"/>
+          <w:u w:val="none"/>
+        </w:rPr>
+      </w:pPr>
+      <w:r>
+        <w:rPr>
+          <w:sz w:val="24"/>
+          <w:szCs w:val="24"/>
+          <w:rtl w:val="0"/>
+        </w:rPr>
+        <w:t xml:space="preserve">Ellie</w:t>
+      </w:r>
+    </w:p>
+    <w:p>
+      <w:pPr>
+        <w:numPr>
+          <w:ilvl w:val="1"/>
+          <w:numId w:val="7"/>
+        </w:numPr>
+        <w:ind w:left="1440" w:hanging="360"/>
+        <w:rPr>
+          <w:sz w:val="24"/>
+          <w:szCs w:val="24"/>
+          <w:u w:val="none"/>
+        </w:rPr>
+      </w:pPr>
+      <w:r>
+        <w:rPr>
+          <w:sz w:val="24"/>
+          <w:szCs w:val="24"/>
+          <w:rtl w:val="0"/>
+        </w:rPr>
+        <w:t xml:space="preserve">SDD- database design, software architecture</w:t>
+      </w:r>
+    </w:p>
+    <w:p>
+      <w:pPr>
+        <w:numPr>
+          <w:ilvl w:val="1"/>
+          <w:numId w:val="7"/>
+        </w:numPr>
+        <w:ind w:left="1440" w:hanging="360"/>
+        <w:rPr>
+          <w:sz w:val="24"/>
+          <w:szCs w:val="24"/>
+          <w:u w:val="none"/>
+        </w:rPr>
+      </w:pPr>
+      <w:r>
+        <w:rPr>
+          <w:sz w:val="24"/>
+          <w:szCs w:val="24"/>
+          <w:rtl w:val="0"/>
+        </w:rPr>
+        <w:t xml:space="preserve">progress report team summary </w:t>
+      </w:r>
+    </w:p>
+    <w:p>
+      <w:pPr>
+        <w:numPr>
+          <w:ilvl w:val="1"/>
+          <w:numId w:val="7"/>
+        </w:numPr>
+        <w:ind w:left="1440" w:hanging="360"/>
+        <w:rPr>
+          <w:sz w:val="24"/>
+          <w:szCs w:val="24"/>
+          <w:u w:val="none"/>
+        </w:rPr>
+      </w:pPr>
+      <w:r>
+        <w:rPr>
+          <w:sz w:val="24"/>
+          <w:szCs w:val="24"/>
+          <w:rtl w:val="0"/>
+        </w:rPr>
+        <w:t xml:space="preserve">SPP update</w:t>
+      </w:r>
+    </w:p>
+    <w:p>
+      <w:pPr>
+        <w:numPr>
+          <w:ilvl w:val="0"/>
+          <w:numId w:val="7"/>
+        </w:numPr>
+        <w:ind w:left="720" w:hanging="360"/>
+        <w:rPr>
+          <w:sz w:val="24"/>
+          <w:szCs w:val="24"/>
+          <w:u w:val="none"/>
+        </w:rPr>
+      </w:pPr>
+      <w:r>
+        <w:rPr>
+          <w:sz w:val="24"/>
+          <w:szCs w:val="24"/>
+          <w:rtl w:val="0"/>
+        </w:rPr>
+        <w:t xml:space="preserve">Eric</w:t>
+      </w:r>
+    </w:p>
+    <w:p>
+      <w:pPr>
+        <w:numPr>
+          <w:ilvl w:val="1"/>
+          <w:numId w:val="7"/>
+        </w:numPr>
+        <w:ind w:left="1440" w:hanging="360"/>
+        <w:rPr>
+          <w:sz w:val="24"/>
+          <w:szCs w:val="24"/>
+          <w:u w:val="none"/>
+        </w:rPr>
+      </w:pPr>
+      <w:r>
+        <w:rPr>
+          <w:sz w:val="24"/>
+          <w:szCs w:val="24"/>
+          <w:rtl w:val="0"/>
+        </w:rPr>
+        <w:t xml:space="preserve">STD</w:t>
+      </w:r>
+    </w:p>
+    <w:p>
+      <w:pPr>
+        <w:numPr>
+          <w:ilvl w:val="1"/>
+          <w:numId w:val="7"/>
+        </w:numPr>
+        <w:ind w:left="1440" w:hanging="360"/>
+        <w:rPr>
+          <w:sz w:val="24"/>
+          <w:szCs w:val="24"/>
+          <w:u w:val="none"/>
+        </w:rPr>
+      </w:pPr>
+      <w:r>
+        <w:rPr>
+          <w:sz w:val="24"/>
+          <w:szCs w:val="24"/>
+          <w:rtl w:val="0"/>
+        </w:rPr>
+        <w:t xml:space="preserve">Presentation video</w:t>
+      </w:r>
+    </w:p>
+    <w:p>
+      <w:pPr>
+        <w:numPr>
+          <w:ilvl w:val="1"/>
+          <w:numId w:val="7"/>
+        </w:numPr>
+        <w:ind w:left="1440" w:hanging="360"/>
+        <w:rPr>
+          <w:sz w:val="24"/>
+          <w:szCs w:val="24"/>
+          <w:u w:val="none"/>
+        </w:rPr>
+      </w:pPr>
+      <w:r>
+        <w:rPr>
+          <w:sz w:val="24"/>
+          <w:szCs w:val="24"/>
+          <w:rtl w:val="0"/>
+        </w:rPr>
+        <w:t xml:space="preserve">SPPP update?</w:t>
+      </w:r>
+    </w:p>
+    <w:p>
+      <w:pPr>
+        <w:numPr>
+          <w:ilvl w:val="0"/>
+          <w:numId w:val="7"/>
+        </w:numPr>
+        <w:ind w:left="720" w:hanging="360"/>
+        <w:rPr>
+          <w:sz w:val="24"/>
+          <w:szCs w:val="24"/>
+          <w:u w:val="none"/>
+        </w:rPr>
+      </w:pPr>
+      <w:r>
+        <w:rPr>
+          <w:sz w:val="24"/>
+          <w:szCs w:val="24"/>
+          <w:rtl w:val="0"/>
+        </w:rPr>
+        <w:t xml:space="preserve">Rui</w:t>
+      </w:r>
+    </w:p>
+    <w:p>
+      <w:pPr>
+        <w:numPr>
+          <w:ilvl w:val="1"/>
+          <w:numId w:val="7"/>
+        </w:numPr>
+        <w:ind w:left="1440" w:hanging="360"/>
+        <w:rPr>
+          <w:sz w:val="24"/>
+          <w:szCs w:val="24"/>
+          <w:u w:val="none"/>
+        </w:rPr>
+      </w:pPr>
+      <w:r>
+        <w:rPr>
+          <w:sz w:val="24"/>
+          <w:szCs w:val="24"/>
+          <w:rtl w:val="0"/>
+        </w:rPr>
+        <w:t xml:space="preserve">SDD </w:t>
+      </w:r>
+    </w:p>
+    <w:p>
+      <w:pPr>
+        <w:numPr>
+          <w:ilvl w:val="1"/>
+          <w:numId w:val="7"/>
+        </w:numPr>
+        <w:ind w:left="1440" w:hanging="360"/>
+        <w:rPr>
+          <w:sz w:val="24"/>
+          <w:szCs w:val="24"/>
+          <w:u w:val="none"/>
+        </w:rPr>
+      </w:pPr>
+      <w:r>
+        <w:rPr>
+          <w:sz w:val="24"/>
+          <w:szCs w:val="24"/>
+          <w:rtl w:val="0"/>
+        </w:rPr>
+        <w:t xml:space="preserve">SPP update? </w:t>
+      </w:r>
+    </w:p>
+    <w:p>
+      <w:pPr>
+        <w:numPr>
+          <w:ilvl w:val="0"/>
+          <w:numId w:val="7"/>
+        </w:numPr>
+        <w:ind w:left="720" w:hanging="360"/>
+        <w:rPr>
+          <w:sz w:val="24"/>
+          <w:szCs w:val="24"/>
+          <w:u w:val="none"/>
+        </w:rPr>
+      </w:pPr>
+      <w:r>
+        <w:rPr>
+          <w:sz w:val="24"/>
+          <w:szCs w:val="24"/>
+          <w:rtl w:val="0"/>
+        </w:rPr>
+        <w:t xml:space="preserve">Sujeet</w:t>
+      </w:r>
+    </w:p>
+    <w:p>
+      <w:pPr>
+        <w:numPr>
+          <w:ilvl w:val="1"/>
+          <w:numId w:val="7"/>
+        </w:numPr>
+        <w:ind w:left="1440" w:hanging="360"/>
+        <w:rPr>
+          <w:sz w:val="24"/>
+          <w:szCs w:val="24"/>
+          <w:u w:val="none"/>
+        </w:rPr>
+      </w:pPr>
+      <w:r>
+        <w:rPr>
+          <w:sz w:val="24"/>
+          <w:szCs w:val="24"/>
+          <w:rtl w:val="0"/>
+        </w:rPr>
+        <w:t xml:space="preserve">Risk management?</w:t>
+      </w:r>
+      <w:r>
+        <w:rPr>
+          <w:rtl w:val="0"/>
+        </w:rPr>
+      </w:r>
+    </w:p>
+    <w:p>
+      <w:pPr>
+        <w:pBdr>
+          <w:top w:color="auto" w:space="0" w:sz="0" w:val="none"/>
+          <w:bottom w:color="auto" w:space="0" w:sz="0" w:val="none"/>
+          <w:right w:color="auto" w:space="0" w:sz="0" w:val="none"/>
+          <w:between w:color="auto" w:space="0" w:sz="0" w:val="none"/>
+        </w:pBdr>
+        <w:shd w:fill="ffffff" w:val="clear"/>
+        <w:spacing w:after="420" w:before="420" w:lineRule="auto"/>
+        <w:rPr>
+          <w:sz w:val="20"/>
+          <w:szCs w:val="20"/>
+        </w:rPr>
+      </w:pPr>
+      <w:r>
+        <w:rPr>
+          <w:b w:val="1"/>
+          <w:sz w:val="20"/>
+          <w:szCs w:val="20"/>
+          <w:rtl w:val="0"/>
+        </w:rPr>
+        <w:t xml:space="preserve">Discussion</w:t>
+      </w:r>
+      <w:r>
+        <w:rPr>
+          <w:sz w:val="20"/>
+          <w:szCs w:val="20"/>
+          <w:rtl w:val="0"/>
+        </w:rPr>
+        <w:t xml:space="preserve">:</w:t>
+      </w:r>
+    </w:p>
+    <w:p>
+      <w:pPr>
+        <w:rPr/>
+      </w:pPr>
+      <w:r>
+        <w:rPr>
+          <w:rtl w:val="0"/>
+        </w:rPr>
+        <w:t xml:space="preserve">.ipynb file with test data from disk</w:t>
+      </w:r>
+    </w:p>
+    <w:p>
+      <w:pPr>
+        <w:rPr/>
+      </w:pPr>
+      <w:r>
+        <w:rPr>
+          <w:rtl w:val="0"/>
+        </w:rPr>
+        <w:t xml:space="preserve">Discussion of the data (users have 20+ ratings, movies have mean 18 ratings</w:t>
+      </w:r>
+    </w:p>
+    <w:p>
+      <w:pPr>
+        <w:rPr/>
+      </w:pPr>
+      <w:r>
+        <w:rPr>
+          <w:rtl w:val="0"/>
+        </w:rPr>
+        <w:t xml:space="preserve">Eric’s: </w:t>
+      </w:r>
+    </w:p>
+    <w:p>
+      <w:pPr>
+        <w:rPr/>
+      </w:pPr>
+      <w:r>
+        <w:rPr>
+          <w:rtl w:val="0"/>
+        </w:rPr>
+        <w:tab/>
+        <w:t xml:space="preserve">Show 30 movies to user and get their input (like, dislike, superlike, dont care) </w:t>
+      </w:r>
+    </w:p>
+    <w:p>
+      <w:pPr>
+        <w:rPr/>
+      </w:pPr>
+      <w:r>
+        <w:rPr>
+          <w:rtl w:val="0"/>
+        </w:rPr>
+        <w:tab/>
+        <w:tab/>
+        <w:t xml:space="preserve">These movies have the highest number of ratings (most data)</w:t>
+      </w:r>
+    </w:p>
+    <w:p>
+      <w:pPr>
+        <w:rPr/>
+      </w:pPr>
+      <w:r>
+        <w:rPr>
+          <w:rtl w:val="0"/>
+        </w:rPr>
+      </w:r>
+    </w:p>
+    <w:p>
+      <w:pPr>
+        <w:rPr/>
+      </w:pPr>
+      <w:r>
+        <w:rPr>
+          <w:rtl w:val="0"/>
+        </w:rPr>
+        <w:tab/>
+        <w:t xml:space="preserve">Compare to a control model </w:t>
+      </w:r>
+    </w:p>
+    <w:p>
+      <w:pPr>
+        <w:rPr/>
+      </w:pPr>
+      <w:r>
+        <w:rPr>
+          <w:rtl w:val="0"/>
+        </w:rPr>
+        <w:tab/>
+        <w:tab/>
+        <w:t xml:space="preserve">(eliminate the 30 data-collection movies)</w:t>
+      </w:r>
+    </w:p>
+    <w:p>
+      <w:pPr>
+        <w:rPr/>
+      </w:pPr>
+      <w:r>
+        <w:rPr>
+          <w:rtl w:val="0"/>
+        </w:rPr>
+        <w:tab/>
+        <w:tab/>
+        <w:t xml:space="preserve">30 highest-rated movies  that have at least 5k ratings</w:t>
       </w:r>
     </w:p>
     <w:p>
@@ -239,17 +1284,14 @@
           <w:between w:space="0" w:sz="0" w:val="nil"/>
         </w:pBdr>
         <w:shd w:fill="auto" w:val="clear"/>
-        <w:rPr>
-          <w:b w:val="1"/>
-          <w:sz w:val="24"/>
-          <w:szCs w:val="24"/>
-          <w:u w:val="single"/>
-        </w:rPr>
-      </w:pPr>
-      <w:r>
-        <w:rPr>
-          <w:rtl w:val="0"/>
-        </w:rPr>
+        <w:jc w:val="left"/>
+        <w:rPr/>
+      </w:pPr>
+      <w:r>
+        <w:rPr>
+          <w:rtl w:val="0"/>
+        </w:rPr>
+        <w:t xml:space="preserve">Rui:</w:t>
       </w:r>
     </w:p>
     <w:p>
@@ -266,17 +1308,15 @@
           <w:between w:space="0" w:sz="0" w:val="nil"/>
         </w:pBdr>
         <w:shd w:fill="auto" w:val="clear"/>
-        <w:rPr>
-          <w:b w:val="1"/>
-          <w:sz w:val="24"/>
-          <w:szCs w:val="24"/>
-          <w:u w:val="single"/>
-        </w:rPr>
-      </w:pPr>
-      <w:r>
-        <w:rPr>
-          <w:rtl w:val="0"/>
-        </w:rPr>
+        <w:jc w:val="left"/>
+        <w:rPr/>
+      </w:pPr>
+      <w:r>
+        <w:rPr>
+          <w:rtl w:val="0"/>
+        </w:rPr>
+        <w:tab/>
+        <w:t xml:space="preserve">Prototype of neural network</w:t>
       </w:r>
     </w:p>
     <w:p>
@@ -293,27 +1333,15 @@
           <w:between w:space="0" w:sz="0" w:val="nil"/>
         </w:pBdr>
         <w:shd w:fill="auto" w:val="clear"/>
-        <w:rPr>
-          <w:sz w:val="24"/>
-          <w:szCs w:val="24"/>
-        </w:rPr>
-      </w:pPr>
-      <w:r>
-        <w:rPr>
-          <w:b w:val="1"/>
-          <w:sz w:val="24"/>
-          <w:szCs w:val="24"/>
-          <w:rtl w:val="0"/>
-        </w:rPr>
-        <w:t xml:space="preserve">Date and Time:</w:t>
-      </w:r>
-      <w:r>
-        <w:rPr>
-          <w:sz w:val="24"/>
-          <w:szCs w:val="24"/>
-          <w:rtl w:val="0"/>
-        </w:rPr>
-        <w:t xml:space="preserve">  May 14, 2022</w:t>
+        <w:jc w:val="left"/>
+        <w:rPr/>
+      </w:pPr>
+      <w:r>
+        <w:rPr>
+          <w:rtl w:val="0"/>
+        </w:rPr>
+        <w:tab/>
+        <w:t xml:space="preserve">Todo: split training data into test and training</w:t>
       </w:r>
     </w:p>
     <w:p>
@@ -330,27 +1358,14 @@
           <w:between w:space="0" w:sz="0" w:val="nil"/>
         </w:pBdr>
         <w:shd w:fill="auto" w:val="clear"/>
-        <w:rPr>
-          <w:sz w:val="24"/>
-          <w:szCs w:val="24"/>
-        </w:rPr>
-      </w:pPr>
-      <w:r>
-        <w:rPr>
-          <w:b w:val="1"/>
-          <w:sz w:val="24"/>
-          <w:szCs w:val="24"/>
-          <w:rtl w:val="0"/>
-        </w:rPr>
-        <w:t xml:space="preserve">Place</w:t>
-      </w:r>
-      <w:r>
-        <w:rPr>
-          <w:sz w:val="24"/>
-          <w:szCs w:val="24"/>
-          <w:rtl w:val="0"/>
-        </w:rPr>
-        <w:t xml:space="preserve">: Discord voice chat</w:t>
+        <w:jc w:val="left"/>
+        <w:rPr/>
+      </w:pPr>
+      <w:r>
+        <w:rPr>
+          <w:rtl w:val="0"/>
+        </w:rPr>
+        <w:t xml:space="preserve">Alex:</w:t>
       </w:r>
     </w:p>
     <w:p>
@@ -367,27 +1382,15 @@
           <w:between w:space="0" w:sz="0" w:val="nil"/>
         </w:pBdr>
         <w:shd w:fill="auto" w:val="clear"/>
-        <w:rPr>
-          <w:sz w:val="24"/>
-          <w:szCs w:val="24"/>
-        </w:rPr>
-      </w:pPr>
-      <w:r>
-        <w:rPr>
-          <w:b w:val="1"/>
-          <w:sz w:val="24"/>
-          <w:szCs w:val="24"/>
-          <w:rtl w:val="0"/>
-        </w:rPr>
-        <w:t xml:space="preserve">Participants:</w:t>
-      </w:r>
-      <w:r>
-        <w:rPr>
-          <w:sz w:val="24"/>
-          <w:szCs w:val="24"/>
-          <w:rtl w:val="0"/>
-        </w:rPr>
-        <w:t xml:space="preserve"> Rui, Alex, Sujeet, Eric</w:t>
+        <w:jc w:val="left"/>
+        <w:rPr/>
+      </w:pPr>
+      <w:r>
+        <w:rPr>
+          <w:rtl w:val="0"/>
+        </w:rPr>
+        <w:tab/>
+        <w:t xml:space="preserve">Github configuration</w:t>
       </w:r>
     </w:p>
     <w:p>
@@ -404,11 +1407,16 @@
           <w:between w:space="0" w:sz="0" w:val="nil"/>
         </w:pBdr>
         <w:shd w:fill="auto" w:val="clear"/>
-        <w:rPr>
-          <w:sz w:val="24"/>
-          <w:szCs w:val="24"/>
-        </w:rPr>
-      </w:pPr>
+        <w:jc w:val="left"/>
+        <w:rPr/>
+      </w:pPr>
+      <w:r>
+        <w:rPr>
+          <w:rtl w:val="0"/>
+        </w:rPr>
+        <w:tab/>
+        <w:t xml:space="preserve">Don’t push to main branch, make a pull request from your own branch</w:t>
+      </w:r>
       <w:r>
         <w:rPr>
           <w:rtl w:val="0"/>
@@ -429,27 +1437,18 @@
           <w:between w:space="0" w:sz="0" w:val="nil"/>
         </w:pBdr>
         <w:shd w:fill="auto" w:val="clear"/>
-        <w:rPr>
-          <w:sz w:val="24"/>
-          <w:szCs w:val="24"/>
-        </w:rPr>
-      </w:pPr>
-      <w:r>
-        <w:rPr>
-          <w:b w:val="1"/>
-          <w:sz w:val="24"/>
-          <w:szCs w:val="24"/>
-          <w:rtl w:val="0"/>
-        </w:rPr>
-        <w:t xml:space="preserve">Minutes taker: </w:t>
-      </w:r>
-      <w:r>
-        <w:rPr>
-          <w:sz w:val="24"/>
-          <w:szCs w:val="24"/>
-          <w:rtl w:val="0"/>
-        </w:rPr>
-        <w:t xml:space="preserve">Eric</w:t>
+        <w:jc w:val="left"/>
+        <w:rPr>
+          <w:b w:val="1"/>
+          <w:sz w:val="24"/>
+          <w:szCs w:val="24"/>
+          <w:u w:val="single"/>
+        </w:rPr>
+      </w:pPr>
+      <w:r>
+        <w:rPr>
+          <w:rtl w:val="0"/>
+        </w:rPr>
       </w:r>
     </w:p>
     <w:p>
@@ -466,6 +1465,140 @@
           <w:between w:space="0" w:sz="0" w:val="nil"/>
         </w:pBdr>
         <w:shd w:fill="auto" w:val="clear"/>
+        <w:jc w:val="center"/>
+        <w:rPr>
+          <w:b w:val="1"/>
+          <w:sz w:val="24"/>
+          <w:szCs w:val="24"/>
+          <w:u w:val="single"/>
+        </w:rPr>
+      </w:pPr>
+      <w:r>
+        <w:rPr>
+          <w:b w:val="1"/>
+          <w:sz w:val="24"/>
+          <w:szCs w:val="24"/>
+          <w:u w:val="single"/>
+          <w:rtl w:val="0"/>
+        </w:rPr>
+        <w:t xml:space="preserve">Meeting 2</w:t>
+      </w:r>
+    </w:p>
+    <w:p>
+      <w:pPr>
+        <w:rPr>
+          <w:sz w:val="24"/>
+          <w:szCs w:val="24"/>
+        </w:rPr>
+      </w:pPr>
+      <w:r>
+        <w:rPr>
+          <w:b w:val="1"/>
+          <w:sz w:val="24"/>
+          <w:szCs w:val="24"/>
+          <w:rtl w:val="0"/>
+        </w:rPr>
+        <w:t xml:space="preserve">Date and Time:</w:t>
+      </w:r>
+      <w:r>
+        <w:rPr>
+          <w:sz w:val="24"/>
+          <w:szCs w:val="24"/>
+          <w:rtl w:val="0"/>
+        </w:rPr>
+        <w:t xml:space="preserve">  May 19, 2022</w:t>
+      </w:r>
+    </w:p>
+    <w:p>
+      <w:pPr>
+        <w:rPr>
+          <w:sz w:val="24"/>
+          <w:szCs w:val="24"/>
+        </w:rPr>
+      </w:pPr>
+      <w:r>
+        <w:rPr>
+          <w:b w:val="1"/>
+          <w:sz w:val="24"/>
+          <w:szCs w:val="24"/>
+          <w:rtl w:val="0"/>
+        </w:rPr>
+        <w:t xml:space="preserve">Place</w:t>
+      </w:r>
+      <w:r>
+        <w:rPr>
+          <w:sz w:val="24"/>
+          <w:szCs w:val="24"/>
+          <w:rtl w:val="0"/>
+        </w:rPr>
+        <w:t xml:space="preserve">: Discord voice chat</w:t>
+      </w:r>
+    </w:p>
+    <w:p>
+      <w:pPr>
+        <w:rPr>
+          <w:sz w:val="24"/>
+          <w:szCs w:val="24"/>
+        </w:rPr>
+      </w:pPr>
+      <w:r>
+        <w:rPr>
+          <w:b w:val="1"/>
+          <w:sz w:val="24"/>
+          <w:szCs w:val="24"/>
+          <w:rtl w:val="0"/>
+        </w:rPr>
+        <w:t xml:space="preserve">Participants:</w:t>
+      </w:r>
+      <w:r>
+        <w:rPr>
+          <w:sz w:val="24"/>
+          <w:szCs w:val="24"/>
+          <w:rtl w:val="0"/>
+        </w:rPr>
+        <w:t xml:space="preserve"> Rui, Alex, Sujeet, Eric, Ellie</w:t>
+      </w:r>
+    </w:p>
+    <w:p>
+      <w:pPr>
+        <w:rPr>
+          <w:sz w:val="24"/>
+          <w:szCs w:val="24"/>
+        </w:rPr>
+      </w:pPr>
+      <w:r>
+        <w:rPr>
+          <w:rtl w:val="0"/>
+        </w:rPr>
+      </w:r>
+    </w:p>
+    <w:p>
+      <w:pPr>
+        <w:rPr>
+          <w:sz w:val="24"/>
+          <w:szCs w:val="24"/>
+        </w:rPr>
+      </w:pPr>
+      <w:r>
+        <w:rPr>
+          <w:b w:val="1"/>
+          <w:sz w:val="24"/>
+          <w:szCs w:val="24"/>
+          <w:rtl w:val="0"/>
+        </w:rPr>
+        <w:t xml:space="preserve">Minutes taker: </w:t>
+      </w:r>
+      <w:r>
+        <w:rPr>
+          <w:sz w:val="24"/>
+          <w:szCs w:val="24"/>
+          <w:rtl w:val="0"/>
+        </w:rPr>
+        <w:t xml:space="preserve">Ellie</w:t>
+      </w:r>
+    </w:p>
+    <w:p>
+      <w:pPr>
         <w:rPr>
           <w:sz w:val="24"/>
           <w:szCs w:val="24"/>
@@ -487,6 +1620,158 @@
           <w:rtl w:val="0"/>
         </w:rPr>
         <w:t xml:space="preserve">Eric</w:t>
+      </w:r>
+    </w:p>
+    <w:p>
+      <w:pPr>
+        <w:rPr>
+          <w:sz w:val="24"/>
+          <w:szCs w:val="24"/>
+        </w:rPr>
+      </w:pPr>
+      <w:r>
+        <w:rPr>
+          <w:b w:val="1"/>
+          <w:sz w:val="24"/>
+          <w:szCs w:val="24"/>
+          <w:rtl w:val="0"/>
+        </w:rPr>
+        <w:t xml:space="preserve">Purpose: </w:t>
+      </w:r>
+      <w:r>
+        <w:rPr>
+          <w:sz w:val="24"/>
+          <w:szCs w:val="24"/>
+          <w:rtl w:val="0"/>
+        </w:rPr>
+        <w:t xml:space="preserve">Touch base and plan for the next iteration</w:t>
+      </w:r>
+    </w:p>
+    <w:p>
+      <w:pPr>
+        <w:rPr>
+          <w:sz w:val="24"/>
+          <w:szCs w:val="24"/>
+        </w:rPr>
+      </w:pPr>
+      <w:r>
+        <w:rPr>
+          <w:rtl w:val="0"/>
+        </w:rPr>
+      </w:r>
+    </w:p>
+    <w:p>
+      <w:pPr>
+        <w:rPr>
+          <w:b w:val="1"/>
+          <w:sz w:val="24"/>
+          <w:szCs w:val="24"/>
+        </w:rPr>
+      </w:pPr>
+      <w:r>
+        <w:rPr>
+          <w:b w:val="1"/>
+          <w:sz w:val="24"/>
+          <w:szCs w:val="24"/>
+          <w:rtl w:val="0"/>
+        </w:rPr>
+        <w:t xml:space="preserve">Agenda:</w:t>
+      </w:r>
+    </w:p>
+    <w:p>
+      <w:pPr>
+        <w:numPr>
+          <w:ilvl w:val="0"/>
+          <w:numId w:val="6"/>
+        </w:numPr>
+        <w:ind w:left="720" w:hanging="360"/>
+        <w:rPr>
+          <w:sz w:val="24"/>
+          <w:szCs w:val="24"/>
+        </w:rPr>
+      </w:pPr>
+      <w:r>
+        <w:rPr>
+          <w:sz w:val="24"/>
+          <w:szCs w:val="24"/>
+          <w:rtl w:val="0"/>
+        </w:rPr>
+        <w:t xml:space="preserve">Intro</w:t>
+      </w:r>
+    </w:p>
+    <w:p>
+      <w:pPr>
+        <w:numPr>
+          <w:ilvl w:val="0"/>
+          <w:numId w:val="6"/>
+        </w:numPr>
+        <w:ind w:left="720" w:hanging="360"/>
+        <w:rPr>
+          <w:sz w:val="24"/>
+          <w:szCs w:val="24"/>
+          <w:u w:val="none"/>
+        </w:rPr>
+      </w:pPr>
+      <w:r>
+        <w:rPr>
+          <w:sz w:val="24"/>
+          <w:szCs w:val="24"/>
+          <w:rtl w:val="0"/>
+        </w:rPr>
+        <w:t xml:space="preserve">Recap Alex’s work</w:t>
+      </w:r>
+    </w:p>
+    <w:p>
+      <w:pPr>
+        <w:numPr>
+          <w:ilvl w:val="0"/>
+          <w:numId w:val="6"/>
+        </w:numPr>
+        <w:ind w:left="720" w:hanging="360"/>
+        <w:rPr>
+          <w:sz w:val="24"/>
+          <w:szCs w:val="24"/>
+          <w:u w:val="none"/>
+        </w:rPr>
+      </w:pPr>
+      <w:r>
+        <w:rPr>
+          <w:sz w:val="24"/>
+          <w:szCs w:val="24"/>
+          <w:rtl w:val="0"/>
+        </w:rPr>
+        <w:t xml:space="preserve">Discuss plans and features</w:t>
+      </w:r>
+    </w:p>
+    <w:p>
+      <w:pPr>
+        <w:rPr>
+          <w:sz w:val="24"/>
+          <w:szCs w:val="24"/>
+        </w:rPr>
+      </w:pPr>
+      <w:r>
+        <w:rPr>
+          <w:rtl w:val="0"/>
+        </w:rPr>
+      </w:r>
+    </w:p>
+    <w:p>
+      <w:pPr>
+        <w:rPr>
+          <w:b w:val="1"/>
+          <w:sz w:val="24"/>
+          <w:szCs w:val="24"/>
+        </w:rPr>
+      </w:pPr>
+      <w:r>
+        <w:rPr>
+          <w:b w:val="1"/>
+          <w:sz w:val="24"/>
+          <w:szCs w:val="24"/>
+          <w:rtl w:val="0"/>
+        </w:rPr>
+        <w:t xml:space="preserve">Discussions:</w:t>
       </w:r>
     </w:p>
     <w:p>
@@ -503,27 +1788,19 @@
           <w:between w:space="0" w:sz="0" w:val="nil"/>
         </w:pBdr>
         <w:shd w:fill="auto" w:val="clear"/>
-        <w:rPr>
-          <w:sz w:val="24"/>
-          <w:szCs w:val="24"/>
-        </w:rPr>
-      </w:pPr>
-      <w:r>
-        <w:rPr>
-          <w:b w:val="1"/>
-          <w:sz w:val="24"/>
-          <w:szCs w:val="24"/>
-          <w:rtl w:val="0"/>
-        </w:rPr>
-        <w:t xml:space="preserve">Purpose: </w:t>
-      </w:r>
-      <w:r>
-        <w:rPr>
-          <w:sz w:val="24"/>
-          <w:szCs w:val="24"/>
-          <w:rtl w:val="0"/>
-        </w:rPr>
-        <w:t xml:space="preserve">Decide what to do for our project and assign work for iteration 0 due Monday 3/16</w:t>
+        <w:jc w:val="left"/>
+        <w:rPr>
+          <w:sz w:val="24"/>
+          <w:szCs w:val="24"/>
+        </w:rPr>
+      </w:pPr>
+      <w:r>
+        <w:rPr>
+          <w:sz w:val="24"/>
+          <w:szCs w:val="24"/>
+          <w:rtl w:val="0"/>
+        </w:rPr>
+        <w:t xml:space="preserve">Talked about the viability of using tensorflow on the server </w:t>
       </w:r>
     </w:p>
     <w:p>
@@ -540,15 +1817,19 @@
           <w:between w:space="0" w:sz="0" w:val="nil"/>
         </w:pBdr>
         <w:shd w:fill="auto" w:val="clear"/>
-        <w:rPr>
-          <w:sz w:val="24"/>
-          <w:szCs w:val="24"/>
-        </w:rPr>
-      </w:pPr>
-      <w:r>
-        <w:rPr>
-          <w:rtl w:val="0"/>
-        </w:rPr>
+        <w:jc w:val="left"/>
+        <w:rPr>
+          <w:sz w:val="24"/>
+          <w:szCs w:val="24"/>
+        </w:rPr>
+      </w:pPr>
+      <w:r>
+        <w:rPr>
+          <w:sz w:val="24"/>
+          <w:szCs w:val="24"/>
+          <w:rtl w:val="0"/>
+        </w:rPr>
+        <w:t xml:space="preserve">Angular/css</w:t>
       </w:r>
     </w:p>
     <w:p>
@@ -565,20 +1846,19 @@
           <w:between w:space="0" w:sz="0" w:val="nil"/>
         </w:pBdr>
         <w:shd w:fill="auto" w:val="clear"/>
-        <w:rPr>
-          <w:b w:val="1"/>
-          <w:sz w:val="24"/>
-          <w:szCs w:val="24"/>
-        </w:rPr>
-      </w:pPr>
-      <w:r>
-        <w:rPr>
-          <w:b w:val="1"/>
-          <w:sz w:val="24"/>
-          <w:szCs w:val="24"/>
-          <w:rtl w:val="0"/>
-        </w:rPr>
-        <w:t xml:space="preserve">Agenda:</w:t>
+        <w:jc w:val="left"/>
+        <w:rPr>
+          <w:sz w:val="24"/>
+          <w:szCs w:val="24"/>
+        </w:rPr>
+      </w:pPr>
+      <w:r>
+        <w:rPr>
+          <w:sz w:val="24"/>
+          <w:szCs w:val="24"/>
+          <w:rtl w:val="0"/>
+        </w:rPr>
+        <w:t xml:space="preserve">Pivotal tracker- ticket creation </w:t>
       </w:r>
     </w:p>
     <w:p>
@@ -587,10 +1867,6 @@
         <w:keepLines w:val="0"/>
         <w:pageBreakBefore w:val="0"/>
         <w:widowControl w:val="0"/>
-        <w:numPr>
-          <w:ilvl w:val="0"/>
-          <w:numId w:val="5"/>
-        </w:numPr>
         <w:pBdr>
           <w:top w:space="0" w:sz="0" w:val="nil"/>
           <w:left w:space="0" w:sz="0" w:val="nil"/>
@@ -599,20 +1875,19 @@
           <w:between w:space="0" w:sz="0" w:val="nil"/>
         </w:pBdr>
         <w:shd w:fill="auto" w:val="clear"/>
-        <w:ind w:left="720" w:hanging="360"/>
-        <w:rPr>
-          <w:sz w:val="24"/>
-          <w:szCs w:val="24"/>
-          <w:u w:val="none"/>
-        </w:rPr>
-      </w:pPr>
-      <w:r>
-        <w:rPr>
-          <w:sz w:val="24"/>
-          <w:szCs w:val="24"/>
-          <w:rtl w:val="0"/>
-        </w:rPr>
-        <w:t xml:space="preserve">Introduction</w:t>
+        <w:jc w:val="left"/>
+        <w:rPr>
+          <w:sz w:val="24"/>
+          <w:szCs w:val="24"/>
+        </w:rPr>
+      </w:pPr>
+      <w:r>
+        <w:rPr>
+          <w:sz w:val="24"/>
+          <w:szCs w:val="24"/>
+          <w:rtl w:val="0"/>
+        </w:rPr>
+        <w:t xml:space="preserve">Feature discussion-</w:t>
       </w:r>
     </w:p>
     <w:p>
@@ -621,10 +1896,6 @@
         <w:keepLines w:val="0"/>
         <w:pageBreakBefore w:val="0"/>
         <w:widowControl w:val="0"/>
-        <w:numPr>
-          <w:ilvl w:val="0"/>
-          <w:numId w:val="5"/>
-        </w:numPr>
         <w:pBdr>
           <w:top w:space="0" w:sz="0" w:val="nil"/>
           <w:left w:space="0" w:sz="0" w:val="nil"/>
@@ -633,20 +1904,20 @@
           <w:between w:space="0" w:sz="0" w:val="nil"/>
         </w:pBdr>
         <w:shd w:fill="auto" w:val="clear"/>
-        <w:ind w:left="720" w:hanging="360"/>
-        <w:rPr>
-          <w:sz w:val="24"/>
-          <w:szCs w:val="24"/>
-          <w:u w:val="none"/>
-        </w:rPr>
-      </w:pPr>
-      <w:r>
-        <w:rPr>
-          <w:sz w:val="24"/>
-          <w:szCs w:val="24"/>
-          <w:rtl w:val="0"/>
-        </w:rPr>
-        <w:t xml:space="preserve">What project should we do?</w:t>
+        <w:jc w:val="left"/>
+        <w:rPr>
+          <w:sz w:val="24"/>
+          <w:szCs w:val="24"/>
+        </w:rPr>
+      </w:pPr>
+      <w:r>
+        <w:rPr>
+          <w:sz w:val="24"/>
+          <w:szCs w:val="24"/>
+          <w:rtl w:val="0"/>
+        </w:rPr>
+        <w:tab/>
+        <w:t xml:space="preserve">User input: selects movies from a list of movies in database (like, dislike, superlike) </w:t>
       </w:r>
     </w:p>
     <w:p>
@@ -655,10 +1926,6 @@
         <w:keepLines w:val="0"/>
         <w:pageBreakBefore w:val="0"/>
         <w:widowControl w:val="0"/>
-        <w:numPr>
-          <w:ilvl w:val="0"/>
-          <w:numId w:val="5"/>
-        </w:numPr>
         <w:pBdr>
           <w:top w:space="0" w:sz="0" w:val="nil"/>
           <w:left w:space="0" w:sz="0" w:val="nil"/>
@@ -667,20 +1934,20 @@
           <w:between w:space="0" w:sz="0" w:val="nil"/>
         </w:pBdr>
         <w:shd w:fill="auto" w:val="clear"/>
-        <w:ind w:left="720" w:hanging="360"/>
-        <w:rPr>
-          <w:sz w:val="24"/>
-          <w:szCs w:val="24"/>
-          <w:u w:val="none"/>
-        </w:rPr>
-      </w:pPr>
-      <w:r>
-        <w:rPr>
-          <w:sz w:val="24"/>
-          <w:szCs w:val="24"/>
-          <w:rtl w:val="0"/>
-        </w:rPr>
-        <w:t xml:space="preserve">How should we assign work for iteration 0.</w:t>
+        <w:jc w:val="left"/>
+        <w:rPr>
+          <w:sz w:val="24"/>
+          <w:szCs w:val="24"/>
+        </w:rPr>
+      </w:pPr>
+      <w:r>
+        <w:rPr>
+          <w:sz w:val="24"/>
+          <w:szCs w:val="24"/>
+          <w:rtl w:val="0"/>
+        </w:rPr>
+        <w:tab/>
+        <w:t xml:space="preserve">Output: ordered list of movies you might like </w:t>
       </w:r>
     </w:p>
     <w:p>
@@ -697,6 +1964,616 @@
           <w:between w:space="0" w:sz="0" w:val="nil"/>
         </w:pBdr>
         <w:shd w:fill="auto" w:val="clear"/>
+        <w:jc w:val="left"/>
+        <w:rPr>
+          <w:sz w:val="24"/>
+          <w:szCs w:val="24"/>
+        </w:rPr>
+      </w:pPr>
+      <w:r>
+        <w:rPr>
+          <w:rtl w:val="0"/>
+        </w:rPr>
+      </w:r>
+    </w:p>
+    <w:p>
+      <w:pPr>
+        <w:keepNext w:val="0"/>
+        <w:keepLines w:val="0"/>
+        <w:pageBreakBefore w:val="0"/>
+        <w:widowControl w:val="0"/>
+        <w:pBdr>
+          <w:top w:space="0" w:sz="0" w:val="nil"/>
+          <w:left w:space="0" w:sz="0" w:val="nil"/>
+          <w:bottom w:space="0" w:sz="0" w:val="nil"/>
+          <w:right w:space="0" w:sz="0" w:val="nil"/>
+          <w:between w:space="0" w:sz="0" w:val="nil"/>
+        </w:pBdr>
+        <w:shd w:fill="auto" w:val="clear"/>
+        <w:jc w:val="left"/>
+        <w:rPr>
+          <w:sz w:val="24"/>
+          <w:szCs w:val="24"/>
+        </w:rPr>
+      </w:pPr>
+      <w:r>
+        <w:rPr>
+          <w:sz w:val="24"/>
+          <w:szCs w:val="24"/>
+          <w:rtl w:val="0"/>
+        </w:rPr>
+        <w:t xml:space="preserve">User features (written by Eric)</w:t>
+      </w:r>
+    </w:p>
+    <w:p>
+      <w:pPr>
+        <w:keepNext w:val="0"/>
+        <w:keepLines w:val="0"/>
+        <w:pageBreakBefore w:val="0"/>
+        <w:widowControl w:val="0"/>
+        <w:pBdr>
+          <w:top w:space="0" w:sz="0" w:val="nil"/>
+          <w:left w:space="0" w:sz="0" w:val="nil"/>
+          <w:bottom w:space="0" w:sz="0" w:val="nil"/>
+          <w:right w:space="0" w:sz="0" w:val="nil"/>
+          <w:between w:space="0" w:sz="0" w:val="nil"/>
+        </w:pBdr>
+        <w:shd w:fill="auto" w:val="clear"/>
+        <w:jc w:val="left"/>
+        <w:rPr>
+          <w:sz w:val="24"/>
+          <w:szCs w:val="24"/>
+        </w:rPr>
+      </w:pPr>
+      <w:r>
+        <w:rPr>
+          <w:color w:val="dcddde"/>
+          <w:sz w:val="24"/>
+          <w:szCs w:val="24"/>
+          <w:shd w:fill="36393f" w:val="clear"/>
+          <w:rtl w:val="0"/>
+        </w:rPr>
+        <w:t xml:space="preserve">Draft Core Feature User Stories 1. As a user, I want to use my browser to access the RecFlix application. 2. As a user, I want to see a list of possible movies so I can let the application know my preferences. 3. As a user I want to give information to the application by selecting one of these options for each movie: a. I love this movie b. I like this movie c. I dislike this movie d. I haven’t seen this movie 4. As a user, I want to receive an ordered list of movies that I am most likely to enjoy.</w:t>
+      </w:r>
+      <w:r>
+        <w:rPr>
+          <w:rtl w:val="0"/>
+        </w:rPr>
+      </w:r>
+    </w:p>
+    <w:p>
+      <w:pPr>
+        <w:keepNext w:val="0"/>
+        <w:keepLines w:val="0"/>
+        <w:pageBreakBefore w:val="0"/>
+        <w:widowControl w:val="0"/>
+        <w:pBdr>
+          <w:top w:space="0" w:sz="0" w:val="nil"/>
+          <w:left w:space="0" w:sz="0" w:val="nil"/>
+          <w:bottom w:space="0" w:sz="0" w:val="nil"/>
+          <w:right w:space="0" w:sz="0" w:val="nil"/>
+          <w:between w:space="0" w:sz="0" w:val="nil"/>
+        </w:pBdr>
+        <w:shd w:fill="auto" w:val="clear"/>
+        <w:jc w:val="left"/>
+        <w:rPr>
+          <w:b w:val="1"/>
+          <w:sz w:val="24"/>
+          <w:szCs w:val="24"/>
+          <w:u w:val="single"/>
+        </w:rPr>
+      </w:pPr>
+      <w:r>
+        <w:rPr>
+          <w:rtl w:val="0"/>
+        </w:rPr>
+      </w:r>
+    </w:p>
+    <w:p>
+      <w:pPr>
+        <w:keepNext w:val="0"/>
+        <w:keepLines w:val="0"/>
+        <w:pageBreakBefore w:val="0"/>
+        <w:widowControl w:val="0"/>
+        <w:pBdr>
+          <w:top w:space="0" w:sz="0" w:val="nil"/>
+          <w:left w:space="0" w:sz="0" w:val="nil"/>
+          <w:bottom w:space="0" w:sz="0" w:val="nil"/>
+          <w:right w:space="0" w:sz="0" w:val="nil"/>
+          <w:between w:space="0" w:sz="0" w:val="nil"/>
+        </w:pBdr>
+        <w:shd w:fill="auto" w:val="clear"/>
+        <w:jc w:val="center"/>
+        <w:rPr>
+          <w:b w:val="1"/>
+          <w:sz w:val="24"/>
+          <w:szCs w:val="24"/>
+          <w:u w:val="single"/>
+        </w:rPr>
+      </w:pPr>
+      <w:r>
+        <w:rPr>
+          <w:b w:val="1"/>
+          <w:sz w:val="24"/>
+          <w:szCs w:val="24"/>
+          <w:u w:val="single"/>
+          <w:rtl w:val="0"/>
+        </w:rPr>
+        <w:t xml:space="preserve">Meeting 1  </w:t>
+      </w:r>
+    </w:p>
+    <w:p>
+      <w:pPr>
+        <w:keepNext w:val="0"/>
+        <w:keepLines w:val="0"/>
+        <w:pageBreakBefore w:val="0"/>
+        <w:widowControl w:val="0"/>
+        <w:pBdr>
+          <w:top w:space="0" w:sz="0" w:val="nil"/>
+          <w:left w:space="0" w:sz="0" w:val="nil"/>
+          <w:bottom w:space="0" w:sz="0" w:val="nil"/>
+          <w:right w:space="0" w:sz="0" w:val="nil"/>
+          <w:between w:space="0" w:sz="0" w:val="nil"/>
+        </w:pBdr>
+        <w:shd w:fill="auto" w:val="clear"/>
+        <w:rPr>
+          <w:b w:val="1"/>
+          <w:sz w:val="24"/>
+          <w:szCs w:val="24"/>
+          <w:u w:val="single"/>
+        </w:rPr>
+      </w:pPr>
+      <w:r>
+        <w:rPr>
+          <w:rtl w:val="0"/>
+        </w:rPr>
+      </w:r>
+    </w:p>
+    <w:p>
+      <w:pPr>
+        <w:keepNext w:val="0"/>
+        <w:keepLines w:val="0"/>
+        <w:pageBreakBefore w:val="0"/>
+        <w:widowControl w:val="0"/>
+        <w:pBdr>
+          <w:top w:space="0" w:sz="0" w:val="nil"/>
+          <w:left w:space="0" w:sz="0" w:val="nil"/>
+          <w:bottom w:space="0" w:sz="0" w:val="nil"/>
+          <w:right w:space="0" w:sz="0" w:val="nil"/>
+          <w:between w:space="0" w:sz="0" w:val="nil"/>
+        </w:pBdr>
+        <w:shd w:fill="auto" w:val="clear"/>
+        <w:rPr>
+          <w:b w:val="1"/>
+          <w:sz w:val="24"/>
+          <w:szCs w:val="24"/>
+          <w:u w:val="single"/>
+        </w:rPr>
+      </w:pPr>
+      <w:r>
+        <w:rPr>
+          <w:rtl w:val="0"/>
+        </w:rPr>
+      </w:r>
+    </w:p>
+    <w:p>
+      <w:pPr>
+        <w:keepNext w:val="0"/>
+        <w:keepLines w:val="0"/>
+        <w:pageBreakBefore w:val="0"/>
+        <w:widowControl w:val="0"/>
+        <w:pBdr>
+          <w:top w:space="0" w:sz="0" w:val="nil"/>
+          <w:left w:space="0" w:sz="0" w:val="nil"/>
+          <w:bottom w:space="0" w:sz="0" w:val="nil"/>
+          <w:right w:space="0" w:sz="0" w:val="nil"/>
+          <w:between w:space="0" w:sz="0" w:val="nil"/>
+        </w:pBdr>
+        <w:shd w:fill="auto" w:val="clear"/>
+        <w:rPr>
+          <w:sz w:val="24"/>
+          <w:szCs w:val="24"/>
+        </w:rPr>
+      </w:pPr>
+      <w:r>
+        <w:rPr>
+          <w:b w:val="1"/>
+          <w:sz w:val="24"/>
+          <w:szCs w:val="24"/>
+          <w:rtl w:val="0"/>
+        </w:rPr>
+        <w:t xml:space="preserve">Date and Time:</w:t>
+      </w:r>
+      <w:r>
+        <w:rPr>
+          <w:sz w:val="24"/>
+          <w:szCs w:val="24"/>
+          <w:rtl w:val="0"/>
+        </w:rPr>
+        <w:t xml:space="preserve">  May 14, 2022</w:t>
+      </w:r>
+    </w:p>
+    <w:p>
+      <w:pPr>
+        <w:keepNext w:val="0"/>
+        <w:keepLines w:val="0"/>
+        <w:pageBreakBefore w:val="0"/>
+        <w:widowControl w:val="0"/>
+        <w:pBdr>
+          <w:top w:space="0" w:sz="0" w:val="nil"/>
+          <w:left w:space="0" w:sz="0" w:val="nil"/>
+          <w:bottom w:space="0" w:sz="0" w:val="nil"/>
+          <w:right w:space="0" w:sz="0" w:val="nil"/>
+          <w:between w:space="0" w:sz="0" w:val="nil"/>
+        </w:pBdr>
+        <w:shd w:fill="auto" w:val="clear"/>
+        <w:rPr>
+          <w:sz w:val="24"/>
+          <w:szCs w:val="24"/>
+        </w:rPr>
+      </w:pPr>
+      <w:r>
+        <w:rPr>
+          <w:b w:val="1"/>
+          <w:sz w:val="24"/>
+          <w:szCs w:val="24"/>
+          <w:rtl w:val="0"/>
+        </w:rPr>
+        <w:t xml:space="preserve">Place</w:t>
+      </w:r>
+      <w:r>
+        <w:rPr>
+          <w:sz w:val="24"/>
+          <w:szCs w:val="24"/>
+          <w:rtl w:val="0"/>
+        </w:rPr>
+        <w:t xml:space="preserve">: Discord voice chat</w:t>
+      </w:r>
+    </w:p>
+    <w:p>
+      <w:pPr>
+        <w:keepNext w:val="0"/>
+        <w:keepLines w:val="0"/>
+        <w:pageBreakBefore w:val="0"/>
+        <w:widowControl w:val="0"/>
+        <w:pBdr>
+          <w:top w:space="0" w:sz="0" w:val="nil"/>
+          <w:left w:space="0" w:sz="0" w:val="nil"/>
+          <w:bottom w:space="0" w:sz="0" w:val="nil"/>
+          <w:right w:space="0" w:sz="0" w:val="nil"/>
+          <w:between w:space="0" w:sz="0" w:val="nil"/>
+        </w:pBdr>
+        <w:shd w:fill="auto" w:val="clear"/>
+        <w:rPr>
+          <w:sz w:val="24"/>
+          <w:szCs w:val="24"/>
+        </w:rPr>
+      </w:pPr>
+      <w:r>
+        <w:rPr>
+          <w:b w:val="1"/>
+          <w:sz w:val="24"/>
+          <w:szCs w:val="24"/>
+          <w:rtl w:val="0"/>
+        </w:rPr>
+        <w:t xml:space="preserve">Participants:</w:t>
+      </w:r>
+      <w:r>
+        <w:rPr>
+          <w:sz w:val="24"/>
+          <w:szCs w:val="24"/>
+          <w:rtl w:val="0"/>
+        </w:rPr>
+        <w:t xml:space="preserve"> Rui, Alex, Sujeet, Eric</w:t>
+      </w:r>
+    </w:p>
+    <w:p>
+      <w:pPr>
+        <w:keepNext w:val="0"/>
+        <w:keepLines w:val="0"/>
+        <w:pageBreakBefore w:val="0"/>
+        <w:widowControl w:val="0"/>
+        <w:pBdr>
+          <w:top w:space="0" w:sz="0" w:val="nil"/>
+          <w:left w:space="0" w:sz="0" w:val="nil"/>
+          <w:bottom w:space="0" w:sz="0" w:val="nil"/>
+          <w:right w:space="0" w:sz="0" w:val="nil"/>
+          <w:between w:space="0" w:sz="0" w:val="nil"/>
+        </w:pBdr>
+        <w:shd w:fill="auto" w:val="clear"/>
+        <w:rPr>
+          <w:sz w:val="24"/>
+          <w:szCs w:val="24"/>
+        </w:rPr>
+      </w:pPr>
+      <w:r>
+        <w:rPr>
+          <w:rtl w:val="0"/>
+        </w:rPr>
+      </w:r>
+    </w:p>
+    <w:p>
+      <w:pPr>
+        <w:keepNext w:val="0"/>
+        <w:keepLines w:val="0"/>
+        <w:pageBreakBefore w:val="0"/>
+        <w:widowControl w:val="0"/>
+        <w:pBdr>
+          <w:top w:space="0" w:sz="0" w:val="nil"/>
+          <w:left w:space="0" w:sz="0" w:val="nil"/>
+          <w:bottom w:space="0" w:sz="0" w:val="nil"/>
+          <w:right w:space="0" w:sz="0" w:val="nil"/>
+          <w:between w:space="0" w:sz="0" w:val="nil"/>
+        </w:pBdr>
+        <w:shd w:fill="auto" w:val="clear"/>
+        <w:rPr>
+          <w:sz w:val="24"/>
+          <w:szCs w:val="24"/>
+        </w:rPr>
+      </w:pPr>
+      <w:r>
+        <w:rPr>
+          <w:b w:val="1"/>
+          <w:sz w:val="24"/>
+          <w:szCs w:val="24"/>
+          <w:rtl w:val="0"/>
+        </w:rPr>
+        <w:t xml:space="preserve">Minutes taker: </w:t>
+      </w:r>
+      <w:r>
+        <w:rPr>
+          <w:sz w:val="24"/>
+          <w:szCs w:val="24"/>
+          <w:rtl w:val="0"/>
+        </w:rPr>
+        <w:t xml:space="preserve">Eric</w:t>
+      </w:r>
+    </w:p>
+    <w:p>
+      <w:pPr>
+        <w:keepNext w:val="0"/>
+        <w:keepLines w:val="0"/>
+        <w:pageBreakBefore w:val="0"/>
+        <w:widowControl w:val="0"/>
+        <w:pBdr>
+          <w:top w:space="0" w:sz="0" w:val="nil"/>
+          <w:left w:space="0" w:sz="0" w:val="nil"/>
+          <w:bottom w:space="0" w:sz="0" w:val="nil"/>
+          <w:right w:space="0" w:sz="0" w:val="nil"/>
+          <w:between w:space="0" w:sz="0" w:val="nil"/>
+        </w:pBdr>
+        <w:shd w:fill="auto" w:val="clear"/>
+        <w:rPr>
+          <w:sz w:val="24"/>
+          <w:szCs w:val="24"/>
+        </w:rPr>
+      </w:pPr>
+      <w:r>
+        <w:rPr>
+          <w:b w:val="1"/>
+          <w:sz w:val="24"/>
+          <w:szCs w:val="24"/>
+          <w:rtl w:val="0"/>
+        </w:rPr>
+        <w:t xml:space="preserve">Timekeeper: </w:t>
+      </w:r>
+      <w:r>
+        <w:rPr>
+          <w:sz w:val="24"/>
+          <w:szCs w:val="24"/>
+          <w:rtl w:val="0"/>
+        </w:rPr>
+        <w:t xml:space="preserve">Eric</w:t>
+      </w:r>
+    </w:p>
+    <w:p>
+      <w:pPr>
+        <w:keepNext w:val="0"/>
+        <w:keepLines w:val="0"/>
+        <w:pageBreakBefore w:val="0"/>
+        <w:widowControl w:val="0"/>
+        <w:pBdr>
+          <w:top w:space="0" w:sz="0" w:val="nil"/>
+          <w:left w:space="0" w:sz="0" w:val="nil"/>
+          <w:bottom w:space="0" w:sz="0" w:val="nil"/>
+          <w:right w:space="0" w:sz="0" w:val="nil"/>
+          <w:between w:space="0" w:sz="0" w:val="nil"/>
+        </w:pBdr>
+        <w:shd w:fill="auto" w:val="clear"/>
+        <w:rPr>
+          <w:sz w:val="24"/>
+          <w:szCs w:val="24"/>
+        </w:rPr>
+      </w:pPr>
+      <w:r>
+        <w:rPr>
+          <w:b w:val="1"/>
+          <w:sz w:val="24"/>
+          <w:szCs w:val="24"/>
+          <w:rtl w:val="0"/>
+        </w:rPr>
+        <w:t xml:space="preserve">Purpose: </w:t>
+      </w:r>
+      <w:r>
+        <w:rPr>
+          <w:sz w:val="24"/>
+          <w:szCs w:val="24"/>
+          <w:rtl w:val="0"/>
+        </w:rPr>
+        <w:t xml:space="preserve">Decide what to do for our project and assign work for iteration 0 due Monday 3/16</w:t>
+      </w:r>
+    </w:p>
+    <w:p>
+      <w:pPr>
+        <w:keepNext w:val="0"/>
+        <w:keepLines w:val="0"/>
+        <w:pageBreakBefore w:val="0"/>
+        <w:widowControl w:val="0"/>
+        <w:pBdr>
+          <w:top w:space="0" w:sz="0" w:val="nil"/>
+          <w:left w:space="0" w:sz="0" w:val="nil"/>
+          <w:bottom w:space="0" w:sz="0" w:val="nil"/>
+          <w:right w:space="0" w:sz="0" w:val="nil"/>
+          <w:between w:space="0" w:sz="0" w:val="nil"/>
+        </w:pBdr>
+        <w:shd w:fill="auto" w:val="clear"/>
+        <w:rPr>
+          <w:sz w:val="24"/>
+          <w:szCs w:val="24"/>
+        </w:rPr>
+      </w:pPr>
+      <w:r>
+        <w:rPr>
+          <w:rtl w:val="0"/>
+        </w:rPr>
+      </w:r>
+    </w:p>
+    <w:p>
+      <w:pPr>
+        <w:keepNext w:val="0"/>
+        <w:keepLines w:val="0"/>
+        <w:pageBreakBefore w:val="0"/>
+        <w:widowControl w:val="0"/>
+        <w:pBdr>
+          <w:top w:space="0" w:sz="0" w:val="nil"/>
+          <w:left w:space="0" w:sz="0" w:val="nil"/>
+          <w:bottom w:space="0" w:sz="0" w:val="nil"/>
+          <w:right w:space="0" w:sz="0" w:val="nil"/>
+          <w:between w:space="0" w:sz="0" w:val="nil"/>
+        </w:pBdr>
+        <w:shd w:fill="auto" w:val="clear"/>
+        <w:rPr>
+          <w:b w:val="1"/>
+          <w:sz w:val="24"/>
+          <w:szCs w:val="24"/>
+        </w:rPr>
+      </w:pPr>
+      <w:r>
+        <w:rPr>
+          <w:b w:val="1"/>
+          <w:sz w:val="24"/>
+          <w:szCs w:val="24"/>
+          <w:rtl w:val="0"/>
+        </w:rPr>
+        <w:t xml:space="preserve">Agenda:</w:t>
+      </w:r>
+    </w:p>
+    <w:p>
+      <w:pPr>
+        <w:keepNext w:val="0"/>
+        <w:keepLines w:val="0"/>
+        <w:pageBreakBefore w:val="0"/>
+        <w:widowControl w:val="0"/>
+        <w:numPr>
+          <w:ilvl w:val="0"/>
+          <w:numId w:val="6"/>
+        </w:numPr>
+        <w:pBdr>
+          <w:top w:space="0" w:sz="0" w:val="nil"/>
+          <w:left w:space="0" w:sz="0" w:val="nil"/>
+          <w:bottom w:space="0" w:sz="0" w:val="nil"/>
+          <w:right w:space="0" w:sz="0" w:val="nil"/>
+          <w:between w:space="0" w:sz="0" w:val="nil"/>
+        </w:pBdr>
+        <w:shd w:fill="auto" w:val="clear"/>
+        <w:ind w:left="720" w:hanging="360"/>
+        <w:rPr>
+          <w:sz w:val="24"/>
+          <w:szCs w:val="24"/>
+          <w:u w:val="none"/>
+        </w:rPr>
+      </w:pPr>
+      <w:r>
+        <w:rPr>
+          <w:sz w:val="24"/>
+          <w:szCs w:val="24"/>
+          <w:rtl w:val="0"/>
+        </w:rPr>
+        <w:t xml:space="preserve">Introduction</w:t>
+      </w:r>
+    </w:p>
+    <w:p>
+      <w:pPr>
+        <w:keepNext w:val="0"/>
+        <w:keepLines w:val="0"/>
+        <w:pageBreakBefore w:val="0"/>
+        <w:widowControl w:val="0"/>
+        <w:numPr>
+          <w:ilvl w:val="0"/>
+          <w:numId w:val="6"/>
+        </w:numPr>
+        <w:pBdr>
+          <w:top w:space="0" w:sz="0" w:val="nil"/>
+          <w:left w:space="0" w:sz="0" w:val="nil"/>
+          <w:bottom w:space="0" w:sz="0" w:val="nil"/>
+          <w:right w:space="0" w:sz="0" w:val="nil"/>
+          <w:between w:space="0" w:sz="0" w:val="nil"/>
+        </w:pBdr>
+        <w:shd w:fill="auto" w:val="clear"/>
+        <w:ind w:left="720" w:hanging="360"/>
+        <w:rPr>
+          <w:sz w:val="24"/>
+          <w:szCs w:val="24"/>
+          <w:u w:val="none"/>
+        </w:rPr>
+      </w:pPr>
+      <w:r>
+        <w:rPr>
+          <w:sz w:val="24"/>
+          <w:szCs w:val="24"/>
+          <w:rtl w:val="0"/>
+        </w:rPr>
+        <w:t xml:space="preserve">What project should we do?</w:t>
+      </w:r>
+    </w:p>
+    <w:p>
+      <w:pPr>
+        <w:keepNext w:val="0"/>
+        <w:keepLines w:val="0"/>
+        <w:pageBreakBefore w:val="0"/>
+        <w:widowControl w:val="0"/>
+        <w:numPr>
+          <w:ilvl w:val="0"/>
+          <w:numId w:val="6"/>
+        </w:numPr>
+        <w:pBdr>
+          <w:top w:space="0" w:sz="0" w:val="nil"/>
+          <w:left w:space="0" w:sz="0" w:val="nil"/>
+          <w:bottom w:space="0" w:sz="0" w:val="nil"/>
+          <w:right w:space="0" w:sz="0" w:val="nil"/>
+          <w:between w:space="0" w:sz="0" w:val="nil"/>
+        </w:pBdr>
+        <w:shd w:fill="auto" w:val="clear"/>
+        <w:ind w:left="720" w:hanging="360"/>
+        <w:rPr>
+          <w:sz w:val="24"/>
+          <w:szCs w:val="24"/>
+          <w:u w:val="none"/>
+        </w:rPr>
+      </w:pPr>
+      <w:r>
+        <w:rPr>
+          <w:sz w:val="24"/>
+          <w:szCs w:val="24"/>
+          <w:rtl w:val="0"/>
+        </w:rPr>
+        <w:t xml:space="preserve">How should we assign work for iteration 0.</w:t>
+      </w:r>
+    </w:p>
+    <w:p>
+      <w:pPr>
+        <w:keepNext w:val="0"/>
+        <w:keepLines w:val="0"/>
+        <w:pageBreakBefore w:val="0"/>
+        <w:widowControl w:val="0"/>
+        <w:pBdr>
+          <w:top w:space="0" w:sz="0" w:val="nil"/>
+          <w:left w:space="0" w:sz="0" w:val="nil"/>
+          <w:bottom w:space="0" w:sz="0" w:val="nil"/>
+          <w:right w:space="0" w:sz="0" w:val="nil"/>
+          <w:between w:space="0" w:sz="0" w:val="nil"/>
+        </w:pBdr>
+        <w:shd w:fill="auto" w:val="clear"/>
         <w:rPr>
           <w:sz w:val="24"/>
           <w:szCs w:val="24"/>
@@ -741,7 +2618,7 @@
           <w:szCs w:val="24"/>
           <w:rtl w:val="0"/>
         </w:rPr>
-        <w:t xml:space="preserve">Rui: from Pakistan. 4 years experience, works for company in Kentuy,  mostly backend. Interested in python</w:t>
+        <w:t xml:space="preserve">Rui: from China. 4 years experience, works for company in Kentucky,  mostly backend. Interested in python</w:t>
       </w:r>
     </w:p>
     <w:p>
@@ -2849,6 +4726,119 @@
   <w:abstractNum w:abstractNumId="5">
     <w:lvl w:ilvl="0">
       <w:start w:val="1"/>
+      <w:numFmt w:val="bullet"/>
+      <w:lvlText w:val="●"/>
+      <w:lvlJc w:val="left"/>
+      <w:pPr>
+        <w:ind w:left="720" w:hanging="360"/>
+      </w:pPr>
+      <w:rPr>
+        <w:rFonts w:ascii="Arial" w:cs="Arial" w:eastAsia="Arial" w:hAnsi="Arial"/>
+        <w:sz w:val="20"/>
+        <w:szCs w:val="20"/>
+        <w:u w:val="none"/>
+      </w:rPr>
+    </w:lvl>
+    <w:lvl w:ilvl="1">
+      <w:start w:val="1"/>
+      <w:numFmt w:val="bullet"/>
+      <w:lvlText w:val="○"/>
+      <w:lvlJc w:val="left"/>
+      <w:pPr>
+        <w:ind w:left="1440" w:hanging="360"/>
+      </w:pPr>
+      <w:rPr>
+        <w:u w:val="none"/>
+      </w:rPr>
+    </w:lvl>
+    <w:lvl w:ilvl="2">
+      <w:start w:val="1"/>
+      <w:numFmt w:val="bullet"/>
+      <w:lvlText w:val="■"/>
+      <w:lvlJc w:val="left"/>
+      <w:pPr>
+        <w:ind w:left="2160" w:hanging="360"/>
+      </w:pPr>
+      <w:rPr>
+        <w:u w:val="none"/>
+      </w:rPr>
+    </w:lvl>
+    <w:lvl w:ilvl="3">
+      <w:start w:val="1"/>
+      <w:numFmt w:val="bullet"/>
+      <w:lvlText w:val="●"/>
+      <w:lvlJc w:val="left"/>
+      <w:pPr>
+        <w:ind w:left="2880" w:hanging="360"/>
+      </w:pPr>
+      <w:rPr>
+        <w:u w:val="none"/>
+      </w:rPr>
+    </w:lvl>
+    <w:lvl w:ilvl="4">
+      <w:start w:val="1"/>
+      <w:numFmt w:val="bullet"/>
+      <w:lvlText w:val="○"/>
+      <w:lvlJc w:val="left"/>
+      <w:pPr>
+        <w:ind w:left="3600" w:hanging="360"/>
+      </w:pPr>
+      <w:rPr>
+        <w:u w:val="none"/>
+      </w:rPr>
+    </w:lvl>
+    <w:lvl w:ilvl="5">
+      <w:start w:val="1"/>
+      <w:numFmt w:val="bullet"/>
+      <w:lvlText w:val="■"/>
+      <w:lvlJc w:val="left"/>
+      <w:pPr>
+        <w:ind w:left="4320" w:hanging="360"/>
+      </w:pPr>
+      <w:rPr>
+        <w:u w:val="none"/>
+      </w:rPr>
+    </w:lvl>
+    <w:lvl w:ilvl="6">
+      <w:start w:val="1"/>
+      <w:numFmt w:val="bullet"/>
+      <w:lvlText w:val="●"/>
+      <w:lvlJc w:val="left"/>
+      <w:pPr>
+        <w:ind w:left="5040" w:hanging="360"/>
+      </w:pPr>
+      <w:rPr>
+        <w:u w:val="none"/>
+      </w:rPr>
+    </w:lvl>
+    <w:lvl w:ilvl="7">
+      <w:start w:val="1"/>
+      <w:numFmt w:val="bullet"/>
+      <w:lvlText w:val="○"/>
+      <w:lvlJc w:val="left"/>
+      <w:pPr>
+        <w:ind w:left="5760" w:hanging="360"/>
+      </w:pPr>
+      <w:rPr>
+        <w:u w:val="none"/>
+      </w:rPr>
+    </w:lvl>
+    <w:lvl w:ilvl="8">
+      <w:start w:val="1"/>
+      <w:numFmt w:val="bullet"/>
+      <w:lvlText w:val="■"/>
+      <w:lvlJc w:val="left"/>
+      <w:pPr>
+        <w:ind w:left="6480" w:hanging="360"/>
+      </w:pPr>
+      <w:rPr>
+        <w:u w:val="none"/>
+      </w:rPr>
+    </w:lvl>
+  </w:abstractNum>
+  <w:abstractNum w:abstractNumId="6">
+    <w:lvl w:ilvl="0">
+      <w:start w:val="1"/>
       <w:numFmt w:val="decimal"/>
       <w:lvlText w:val="%1."/>
       <w:lvlJc w:val="left"/>
@@ -2948,6 +4938,116 @@
       <w:numFmt w:val="lowerRoman"/>
       <w:lvlText w:val="%9."/>
       <w:lvlJc w:val="right"/>
+      <w:pPr>
+        <w:ind w:left="6480" w:hanging="360"/>
+      </w:pPr>
+      <w:rPr>
+        <w:u w:val="none"/>
+      </w:rPr>
+    </w:lvl>
+  </w:abstractNum>
+  <w:abstractNum w:abstractNumId="7">
+    <w:lvl w:ilvl="0">
+      <w:start w:val="1"/>
+      <w:numFmt w:val="bullet"/>
+      <w:lvlText w:val="●"/>
+      <w:lvlJc w:val="left"/>
+      <w:pPr>
+        <w:ind w:left="720" w:hanging="360"/>
+      </w:pPr>
+      <w:rPr>
+        <w:u w:val="none"/>
+      </w:rPr>
+    </w:lvl>
+    <w:lvl w:ilvl="1">
+      <w:start w:val="1"/>
+      <w:numFmt w:val="bullet"/>
+      <w:lvlText w:val="○"/>
+      <w:lvlJc w:val="left"/>
+      <w:pPr>
+        <w:ind w:left="1440" w:hanging="360"/>
+      </w:pPr>
+      <w:rPr>
+        <w:u w:val="none"/>
+      </w:rPr>
+    </w:lvl>
+    <w:lvl w:ilvl="2">
+      <w:start w:val="1"/>
+      <w:numFmt w:val="bullet"/>
+      <w:lvlText w:val="■"/>
+      <w:lvlJc w:val="left"/>
+      <w:pPr>
+        <w:ind w:left="2160" w:hanging="360"/>
+      </w:pPr>
+      <w:rPr>
+        <w:u w:val="none"/>
+      </w:rPr>
+    </w:lvl>
+    <w:lvl w:ilvl="3">
+      <w:start w:val="1"/>
+      <w:numFmt w:val="bullet"/>
+      <w:lvlText w:val="●"/>
+      <w:lvlJc w:val="left"/>
+      <w:pPr>
+        <w:ind w:left="2880" w:hanging="360"/>
+      </w:pPr>
+      <w:rPr>
+        <w:u w:val="none"/>
+      </w:rPr>
+    </w:lvl>
+    <w:lvl w:ilvl="4">
+      <w:start w:val="1"/>
+      <w:numFmt w:val="bullet"/>
+      <w:lvlText w:val="○"/>
+      <w:lvlJc w:val="left"/>
+      <w:pPr>
+        <w:ind w:left="3600" w:hanging="360"/>
+      </w:pPr>
+      <w:rPr>
+        <w:u w:val="none"/>
+      </w:rPr>
+    </w:lvl>
+    <w:lvl w:ilvl="5">
+      <w:start w:val="1"/>
+      <w:numFmt w:val="bullet"/>
+      <w:lvlText w:val="■"/>
+      <w:lvlJc w:val="left"/>
+      <w:pPr>
+        <w:ind w:left="4320" w:hanging="360"/>
+      </w:pPr>
+      <w:rPr>
+        <w:u w:val="none"/>
+      </w:rPr>
+    </w:lvl>
+    <w:lvl w:ilvl="6">
+      <w:start w:val="1"/>
+      <w:numFmt w:val="bullet"/>
+      <w:lvlText w:val="●"/>
+      <w:lvlJc w:val="left"/>
+      <w:pPr>
+        <w:ind w:left="5040" w:hanging="360"/>
+      </w:pPr>
+      <w:rPr>
+        <w:u w:val="none"/>
+      </w:rPr>
+    </w:lvl>
+    <w:lvl w:ilvl="7">
+      <w:start w:val="1"/>
+      <w:numFmt w:val="bullet"/>
+      <w:lvlText w:val="○"/>
+      <w:lvlJc w:val="left"/>
+      <w:pPr>
+        <w:ind w:left="5760" w:hanging="360"/>
+      </w:pPr>
+      <w:rPr>
+        <w:u w:val="none"/>
+      </w:rPr>
+    </w:lvl>
+    <w:lvl w:ilvl="8">
+      <w:start w:val="1"/>
+      <w:numFmt w:val="bullet"/>
+      <w:lvlText w:val="■"/>
+      <w:lvlJc w:val="left"/>
       <w:pPr>
         <w:ind w:left="6480" w:hanging="360"/>
       </w:pPr>
@@ -2970,6 +5070,12 @@
   </w:num>
   <w:num w:numId="5">
     <w:abstractNumId w:val="5"/>
+  </w:num>
+  <w:num w:numId="6">
+    <w:abstractNumId w:val="6"/>
+  </w:num>
+  <w:num w:numId="7">
+    <w:abstractNumId w:val="7"/>
   </w:num>
 </w:numbering>
 </file>

</xml_diff>

<commit_message>
updating docs for iteration 2 release
</commit_message>
<xml_diff>
--- a/Doc/CS673_MeetingMinutes_Team4.docx
+++ b/Doc/CS673_MeetingMinutes_Team4.docx
@@ -194,6 +194,791 @@
           <w:u w:val="single"/>
           <w:rtl w:val="0"/>
         </w:rPr>
+        <w:t xml:space="preserve">Meeting 5</w:t>
+      </w:r>
+    </w:p>
+    <w:p>
+      <w:pPr>
+        <w:rPr>
+          <w:sz w:val="24"/>
+          <w:szCs w:val="24"/>
+        </w:rPr>
+      </w:pPr>
+      <w:r>
+        <w:rPr>
+          <w:b w:val="1"/>
+          <w:sz w:val="24"/>
+          <w:szCs w:val="24"/>
+          <w:rtl w:val="0"/>
+        </w:rPr>
+        <w:t xml:space="preserve">Date and Time:</w:t>
+      </w:r>
+      <w:r>
+        <w:rPr>
+          <w:sz w:val="24"/>
+          <w:szCs w:val="24"/>
+          <w:rtl w:val="0"/>
+        </w:rPr>
+        <w:t xml:space="preserve">  June 9, 2022</w:t>
+      </w:r>
+    </w:p>
+    <w:p>
+      <w:pPr>
+        <w:rPr>
+          <w:sz w:val="24"/>
+          <w:szCs w:val="24"/>
+        </w:rPr>
+      </w:pPr>
+      <w:r>
+        <w:rPr>
+          <w:b w:val="1"/>
+          <w:sz w:val="24"/>
+          <w:szCs w:val="24"/>
+          <w:rtl w:val="0"/>
+        </w:rPr>
+        <w:t xml:space="preserve">Place</w:t>
+      </w:r>
+      <w:r>
+        <w:rPr>
+          <w:sz w:val="24"/>
+          <w:szCs w:val="24"/>
+          <w:rtl w:val="0"/>
+        </w:rPr>
+        <w:t xml:space="preserve">: Discord voice chat</w:t>
+      </w:r>
+    </w:p>
+    <w:p>
+      <w:pPr>
+        <w:rPr>
+          <w:sz w:val="24"/>
+          <w:szCs w:val="24"/>
+        </w:rPr>
+      </w:pPr>
+      <w:r>
+        <w:rPr>
+          <w:b w:val="1"/>
+          <w:sz w:val="24"/>
+          <w:szCs w:val="24"/>
+          <w:rtl w:val="0"/>
+        </w:rPr>
+        <w:t xml:space="preserve">Participants: </w:t>
+      </w:r>
+      <w:r>
+        <w:rPr>
+          <w:sz w:val="24"/>
+          <w:szCs w:val="24"/>
+          <w:rtl w:val="0"/>
+        </w:rPr>
+        <w:t xml:space="preserve">full team</w:t>
+      </w:r>
+    </w:p>
+    <w:p>
+      <w:pPr>
+        <w:rPr>
+          <w:sz w:val="24"/>
+          <w:szCs w:val="24"/>
+        </w:rPr>
+      </w:pPr>
+      <w:r>
+        <w:rPr>
+          <w:rtl w:val="0"/>
+        </w:rPr>
+      </w:r>
+    </w:p>
+    <w:p>
+      <w:pPr>
+        <w:rPr>
+          <w:sz w:val="24"/>
+          <w:szCs w:val="24"/>
+        </w:rPr>
+      </w:pPr>
+      <w:r>
+        <w:rPr>
+          <w:b w:val="1"/>
+          <w:sz w:val="24"/>
+          <w:szCs w:val="24"/>
+          <w:rtl w:val="0"/>
+        </w:rPr>
+        <w:t xml:space="preserve">Minutes taker: </w:t>
+      </w:r>
+      <w:r>
+        <w:rPr>
+          <w:sz w:val="24"/>
+          <w:szCs w:val="24"/>
+          <w:rtl w:val="0"/>
+        </w:rPr>
+        <w:t xml:space="preserve">Ellie</w:t>
+      </w:r>
+    </w:p>
+    <w:p>
+      <w:pPr>
+        <w:rPr>
+          <w:sz w:val="24"/>
+          <w:szCs w:val="24"/>
+        </w:rPr>
+      </w:pPr>
+      <w:r>
+        <w:rPr>
+          <w:b w:val="1"/>
+          <w:sz w:val="24"/>
+          <w:szCs w:val="24"/>
+          <w:rtl w:val="0"/>
+        </w:rPr>
+        <w:t xml:space="preserve">Timekeeper: </w:t>
+      </w:r>
+      <w:r>
+        <w:rPr>
+          <w:rtl w:val="0"/>
+        </w:rPr>
+      </w:r>
+    </w:p>
+    <w:p>
+      <w:pPr>
+        <w:rPr>
+          <w:sz w:val="24"/>
+          <w:szCs w:val="24"/>
+        </w:rPr>
+      </w:pPr>
+      <w:r>
+        <w:rPr>
+          <w:b w:val="1"/>
+          <w:sz w:val="24"/>
+          <w:szCs w:val="24"/>
+          <w:rtl w:val="0"/>
+        </w:rPr>
+        <w:t xml:space="preserve">Purpose: </w:t>
+      </w:r>
+      <w:r>
+        <w:rPr>
+          <w:sz w:val="24"/>
+          <w:szCs w:val="24"/>
+          <w:rtl w:val="0"/>
+        </w:rPr>
+        <w:t xml:space="preserve">regularly scheduled meeting</w:t>
+      </w:r>
+    </w:p>
+    <w:p>
+      <w:pPr>
+        <w:rPr>
+          <w:sz w:val="24"/>
+          <w:szCs w:val="24"/>
+        </w:rPr>
+      </w:pPr>
+      <w:r>
+        <w:rPr>
+          <w:rtl w:val="0"/>
+        </w:rPr>
+      </w:r>
+    </w:p>
+    <w:p>
+      <w:pPr>
+        <w:rPr>
+          <w:b w:val="1"/>
+          <w:sz w:val="24"/>
+          <w:szCs w:val="24"/>
+        </w:rPr>
+      </w:pPr>
+      <w:r>
+        <w:rPr>
+          <w:b w:val="1"/>
+          <w:sz w:val="24"/>
+          <w:szCs w:val="24"/>
+          <w:rtl w:val="0"/>
+        </w:rPr>
+        <w:t xml:space="preserve">Agenda:</w:t>
+      </w:r>
+    </w:p>
+    <w:p>
+      <w:pPr>
+        <w:numPr>
+          <w:ilvl w:val="0"/>
+          <w:numId w:val="6"/>
+        </w:numPr>
+        <w:ind w:left="720" w:hanging="360"/>
+        <w:rPr>
+          <w:sz w:val="24"/>
+          <w:szCs w:val="24"/>
+        </w:rPr>
+      </w:pPr>
+      <w:r>
+        <w:rPr>
+          <w:sz w:val="24"/>
+          <w:szCs w:val="24"/>
+          <w:rtl w:val="0"/>
+        </w:rPr>
+        <w:t xml:space="preserve">Update</w:t>
+      </w:r>
+    </w:p>
+    <w:p>
+      <w:pPr>
+        <w:numPr>
+          <w:ilvl w:val="0"/>
+          <w:numId w:val="6"/>
+        </w:numPr>
+        <w:ind w:left="720" w:hanging="360"/>
+        <w:rPr>
+          <w:sz w:val="24"/>
+          <w:szCs w:val="24"/>
+        </w:rPr>
+      </w:pPr>
+      <w:r>
+        <w:rPr>
+          <w:sz w:val="24"/>
+          <w:szCs w:val="24"/>
+          <w:rtl w:val="0"/>
+        </w:rPr>
+        <w:t xml:space="preserve">Cover what’s due </w:t>
+      </w:r>
+    </w:p>
+    <w:p>
+      <w:pPr>
+        <w:numPr>
+          <w:ilvl w:val="0"/>
+          <w:numId w:val="6"/>
+        </w:numPr>
+        <w:ind w:left="720" w:hanging="360"/>
+        <w:rPr>
+          <w:sz w:val="24"/>
+          <w:szCs w:val="24"/>
+        </w:rPr>
+      </w:pPr>
+      <w:r>
+        <w:rPr>
+          <w:sz w:val="24"/>
+          <w:szCs w:val="24"/>
+          <w:rtl w:val="0"/>
+        </w:rPr>
+        <w:t xml:space="preserve">Divide deliverable into sections and assign to team members</w:t>
+      </w:r>
+    </w:p>
+    <w:p>
+      <w:pPr>
+        <w:ind w:left="720" w:firstLine="0"/>
+        <w:rPr>
+          <w:sz w:val="24"/>
+          <w:szCs w:val="24"/>
+        </w:rPr>
+      </w:pPr>
+      <w:r>
+        <w:rPr>
+          <w:rtl w:val="0"/>
+        </w:rPr>
+      </w:r>
+    </w:p>
+    <w:p>
+      <w:pPr>
+        <w:jc w:val="center"/>
+        <w:rPr>
+          <w:b w:val="1"/>
+          <w:sz w:val="24"/>
+          <w:szCs w:val="24"/>
+          <w:u w:val="single"/>
+        </w:rPr>
+      </w:pPr>
+      <w:r>
+        <w:rPr>
+          <w:rtl w:val="0"/>
+        </w:rPr>
+      </w:r>
+    </w:p>
+    <w:p>
+      <w:pPr>
+        <w:rPr/>
+      </w:pPr>
+      <w:r>
+        <w:rPr>
+          <w:b w:val="1"/>
+          <w:sz w:val="24"/>
+          <w:szCs w:val="24"/>
+          <w:rtl w:val="0"/>
+        </w:rPr>
+        <w:t xml:space="preserve">Notes</w:t>
+      </w:r>
+      <w:r>
+        <w:rPr>
+          <w:rtl w:val="0"/>
+        </w:rPr>
+        <w:t xml:space="preserve">: Updates on what’s been done</w:t>
+      </w:r>
+    </w:p>
+    <w:p>
+      <w:pPr>
+        <w:rPr/>
+      </w:pPr>
+      <w:r>
+        <w:rPr>
+          <w:rtl w:val="0"/>
+        </w:rPr>
+        <w:t xml:space="preserve">Discuss how backend and frontend interact</w:t>
+      </w:r>
+    </w:p>
+    <w:p>
+      <w:pPr>
+        <w:rPr/>
+      </w:pPr>
+      <w:r>
+        <w:rPr>
+          <w:rtl w:val="0"/>
+        </w:rPr>
+        <w:tab/>
+      </w:r>
+    </w:p>
+    <w:p>
+      <w:pPr>
+        <w:rPr/>
+      </w:pPr>
+      <w:r>
+        <w:rPr>
+          <w:rtl w:val="0"/>
+        </w:rPr>
+      </w:r>
+    </w:p>
+    <w:p>
+      <w:pPr>
+        <w:rPr/>
+      </w:pPr>
+      <w:r>
+        <w:rPr>
+          <w:rtl w:val="0"/>
+        </w:rPr>
+      </w:r>
+    </w:p>
+    <w:p>
+      <w:pPr>
+        <w:keepNext w:val="0"/>
+        <w:keepLines w:val="0"/>
+        <w:pageBreakBefore w:val="0"/>
+        <w:widowControl w:val="0"/>
+        <w:pBdr>
+          <w:top w:space="0" w:sz="0" w:val="nil"/>
+          <w:left w:space="0" w:sz="0" w:val="nil"/>
+          <w:bottom w:space="0" w:sz="0" w:val="nil"/>
+          <w:right w:space="0" w:sz="0" w:val="nil"/>
+          <w:between w:space="0" w:sz="0" w:val="nil"/>
+        </w:pBdr>
+        <w:shd w:fill="auto" w:val="clear"/>
+        <w:jc w:val="center"/>
+        <w:rPr>
+          <w:b w:val="1"/>
+          <w:sz w:val="24"/>
+          <w:szCs w:val="24"/>
+          <w:u w:val="single"/>
+        </w:rPr>
+      </w:pPr>
+      <w:r>
+        <w:rPr>
+          <w:b w:val="1"/>
+          <w:sz w:val="24"/>
+          <w:szCs w:val="24"/>
+          <w:u w:val="single"/>
+          <w:rtl w:val="0"/>
+        </w:rPr>
+        <w:t xml:space="preserve">Meeting 4</w:t>
+      </w:r>
+    </w:p>
+    <w:p>
+      <w:pPr>
+        <w:rPr>
+          <w:sz w:val="24"/>
+          <w:szCs w:val="24"/>
+        </w:rPr>
+      </w:pPr>
+      <w:r>
+        <w:rPr>
+          <w:b w:val="1"/>
+          <w:sz w:val="24"/>
+          <w:szCs w:val="24"/>
+          <w:rtl w:val="0"/>
+        </w:rPr>
+        <w:t xml:space="preserve">Date and Time:</w:t>
+      </w:r>
+      <w:r>
+        <w:rPr>
+          <w:sz w:val="24"/>
+          <w:szCs w:val="24"/>
+          <w:rtl w:val="0"/>
+        </w:rPr>
+        <w:t xml:space="preserve">  June 3, 2022</w:t>
+      </w:r>
+    </w:p>
+    <w:p>
+      <w:pPr>
+        <w:rPr>
+          <w:sz w:val="24"/>
+          <w:szCs w:val="24"/>
+        </w:rPr>
+      </w:pPr>
+      <w:r>
+        <w:rPr>
+          <w:b w:val="1"/>
+          <w:sz w:val="24"/>
+          <w:szCs w:val="24"/>
+          <w:rtl w:val="0"/>
+        </w:rPr>
+        <w:t xml:space="preserve">Place</w:t>
+      </w:r>
+      <w:r>
+        <w:rPr>
+          <w:sz w:val="24"/>
+          <w:szCs w:val="24"/>
+          <w:rtl w:val="0"/>
+        </w:rPr>
+        <w:t xml:space="preserve">: Discord voice chat</w:t>
+      </w:r>
+    </w:p>
+    <w:p>
+      <w:pPr>
+        <w:rPr>
+          <w:sz w:val="24"/>
+          <w:szCs w:val="24"/>
+        </w:rPr>
+      </w:pPr>
+      <w:r>
+        <w:rPr>
+          <w:b w:val="1"/>
+          <w:sz w:val="24"/>
+          <w:szCs w:val="24"/>
+          <w:rtl w:val="0"/>
+        </w:rPr>
+        <w:t xml:space="preserve">Participants: </w:t>
+      </w:r>
+      <w:r>
+        <w:rPr>
+          <w:sz w:val="24"/>
+          <w:szCs w:val="24"/>
+          <w:rtl w:val="0"/>
+        </w:rPr>
+        <w:t xml:space="preserve">full team</w:t>
+      </w:r>
+    </w:p>
+    <w:p>
+      <w:pPr>
+        <w:rPr>
+          <w:sz w:val="24"/>
+          <w:szCs w:val="24"/>
+        </w:rPr>
+      </w:pPr>
+      <w:r>
+        <w:rPr>
+          <w:rtl w:val="0"/>
+        </w:rPr>
+      </w:r>
+    </w:p>
+    <w:p>
+      <w:pPr>
+        <w:rPr>
+          <w:sz w:val="24"/>
+          <w:szCs w:val="24"/>
+        </w:rPr>
+      </w:pPr>
+      <w:r>
+        <w:rPr>
+          <w:b w:val="1"/>
+          <w:sz w:val="24"/>
+          <w:szCs w:val="24"/>
+          <w:rtl w:val="0"/>
+        </w:rPr>
+        <w:t xml:space="preserve">Minutes taker: </w:t>
+      </w:r>
+      <w:r>
+        <w:rPr>
+          <w:sz w:val="24"/>
+          <w:szCs w:val="24"/>
+          <w:rtl w:val="0"/>
+        </w:rPr>
+        <w:t xml:space="preserve">Ellie</w:t>
+      </w:r>
+    </w:p>
+    <w:p>
+      <w:pPr>
+        <w:rPr>
+          <w:sz w:val="24"/>
+          <w:szCs w:val="24"/>
+        </w:rPr>
+      </w:pPr>
+      <w:r>
+        <w:rPr>
+          <w:b w:val="1"/>
+          <w:sz w:val="24"/>
+          <w:szCs w:val="24"/>
+          <w:rtl w:val="0"/>
+        </w:rPr>
+        <w:t xml:space="preserve">Timekeeper: </w:t>
+      </w:r>
+      <w:r>
+        <w:rPr>
+          <w:rtl w:val="0"/>
+        </w:rPr>
+      </w:r>
+    </w:p>
+    <w:p>
+      <w:pPr>
+        <w:rPr>
+          <w:sz w:val="24"/>
+          <w:szCs w:val="24"/>
+        </w:rPr>
+      </w:pPr>
+      <w:r>
+        <w:rPr>
+          <w:b w:val="1"/>
+          <w:sz w:val="24"/>
+          <w:szCs w:val="24"/>
+          <w:rtl w:val="0"/>
+        </w:rPr>
+        <w:t xml:space="preserve">Purpose: </w:t>
+      </w:r>
+      <w:r>
+        <w:rPr>
+          <w:sz w:val="24"/>
+          <w:szCs w:val="24"/>
+          <w:rtl w:val="0"/>
+        </w:rPr>
+        <w:t xml:space="preserve">regularly scheduled meeting</w:t>
+      </w:r>
+    </w:p>
+    <w:p>
+      <w:pPr>
+        <w:rPr>
+          <w:sz w:val="24"/>
+          <w:szCs w:val="24"/>
+        </w:rPr>
+      </w:pPr>
+      <w:r>
+        <w:rPr>
+          <w:rtl w:val="0"/>
+        </w:rPr>
+      </w:r>
+    </w:p>
+    <w:p>
+      <w:pPr>
+        <w:rPr>
+          <w:b w:val="1"/>
+          <w:sz w:val="24"/>
+          <w:szCs w:val="24"/>
+        </w:rPr>
+      </w:pPr>
+      <w:r>
+        <w:rPr>
+          <w:b w:val="1"/>
+          <w:sz w:val="24"/>
+          <w:szCs w:val="24"/>
+          <w:rtl w:val="0"/>
+        </w:rPr>
+        <w:t xml:space="preserve">Agenda:</w:t>
+      </w:r>
+    </w:p>
+    <w:p>
+      <w:pPr>
+        <w:numPr>
+          <w:ilvl w:val="0"/>
+          <w:numId w:val="6"/>
+        </w:numPr>
+        <w:ind w:left="720" w:hanging="360"/>
+        <w:rPr>
+          <w:sz w:val="24"/>
+          <w:szCs w:val="24"/>
+        </w:rPr>
+      </w:pPr>
+      <w:r>
+        <w:rPr>
+          <w:sz w:val="24"/>
+          <w:szCs w:val="24"/>
+          <w:rtl w:val="0"/>
+        </w:rPr>
+        <w:t xml:space="preserve">Update</w:t>
+      </w:r>
+    </w:p>
+    <w:p>
+      <w:pPr>
+        <w:numPr>
+          <w:ilvl w:val="0"/>
+          <w:numId w:val="6"/>
+        </w:numPr>
+        <w:ind w:left="720" w:hanging="360"/>
+        <w:rPr>
+          <w:sz w:val="24"/>
+          <w:szCs w:val="24"/>
+        </w:rPr>
+      </w:pPr>
+      <w:r>
+        <w:rPr>
+          <w:sz w:val="24"/>
+          <w:szCs w:val="24"/>
+          <w:rtl w:val="0"/>
+        </w:rPr>
+        <w:t xml:space="preserve">Cover work </w:t>
+      </w:r>
+    </w:p>
+    <w:p>
+      <w:pPr>
+        <w:jc w:val="center"/>
+        <w:rPr>
+          <w:b w:val="1"/>
+          <w:sz w:val="24"/>
+          <w:szCs w:val="24"/>
+          <w:u w:val="single"/>
+        </w:rPr>
+      </w:pPr>
+      <w:r>
+        <w:rPr>
+          <w:rtl w:val="0"/>
+        </w:rPr>
+      </w:r>
+    </w:p>
+    <w:p>
+      <w:pPr>
+        <w:rPr/>
+      </w:pPr>
+      <w:r>
+        <w:rPr>
+          <w:b w:val="1"/>
+          <w:sz w:val="24"/>
+          <w:szCs w:val="24"/>
+          <w:rtl w:val="0"/>
+        </w:rPr>
+        <w:t xml:space="preserve">Notes</w:t>
+      </w:r>
+      <w:r>
+        <w:rPr>
+          <w:rtl w:val="0"/>
+        </w:rPr>
+        <w:t xml:space="preserve">: Updates on what’s due </w:t>
+      </w:r>
+    </w:p>
+    <w:p>
+      <w:pPr>
+        <w:rPr/>
+      </w:pPr>
+      <w:r>
+        <w:rPr>
+          <w:rtl w:val="0"/>
+        </w:rPr>
+        <w:t xml:space="preserve">Front-End:</w:t>
+      </w:r>
+    </w:p>
+    <w:p>
+      <w:pPr>
+        <w:rPr/>
+      </w:pPr>
+      <w:r>
+        <w:rPr>
+          <w:rtl w:val="0"/>
+        </w:rPr>
+        <w:tab/>
+        <w:t xml:space="preserve">Screens</w:t>
+      </w:r>
+    </w:p>
+    <w:p>
+      <w:pPr>
+        <w:rPr/>
+      </w:pPr>
+      <w:r>
+        <w:rPr>
+          <w:rtl w:val="0"/>
+        </w:rPr>
+        <w:tab/>
+        <w:tab/>
+        <w:t xml:space="preserve">Dashboard/input screen (rating the sample set of movies) </w:t>
+      </w:r>
+    </w:p>
+    <w:p>
+      <w:pPr>
+        <w:rPr/>
+      </w:pPr>
+      <w:r>
+        <w:rPr>
+          <w:rtl w:val="0"/>
+        </w:rPr>
+        <w:tab/>
+        <w:tab/>
+        <w:t xml:space="preserve">Recommendation screen</w:t>
+      </w:r>
+    </w:p>
+    <w:p>
+      <w:pPr>
+        <w:rPr/>
+      </w:pPr>
+      <w:r>
+        <w:rPr>
+          <w:rtl w:val="0"/>
+        </w:rPr>
+        <w:tab/>
+        <w:t xml:space="preserve">Log-in? (anonymous app with a fresh session every time, no need for a login in MVP)</w:t>
+      </w:r>
+    </w:p>
+    <w:p>
+      <w:pPr>
+        <w:rPr/>
+      </w:pPr>
+      <w:r>
+        <w:rPr>
+          <w:rtl w:val="0"/>
+        </w:rPr>
+        <w:t xml:space="preserve">Back-end front-end connections</w:t>
+      </w:r>
+    </w:p>
+    <w:p>
+      <w:pPr>
+        <w:rPr/>
+      </w:pPr>
+      <w:r>
+        <w:rPr>
+          <w:rtl w:val="0"/>
+        </w:rPr>
+        <w:t xml:space="preserve">Comments on SPPP and other docs</w:t>
+      </w:r>
+    </w:p>
+    <w:p>
+      <w:pPr>
+        <w:rPr/>
+      </w:pPr>
+      <w:r>
+        <w:rPr>
+          <w:rtl w:val="0"/>
+        </w:rPr>
+        <w:t xml:space="preserve">Database implementation: python slow/copy impossible/csv data upload fast</w:t>
+      </w:r>
+    </w:p>
+    <w:p>
+      <w:pPr>
+        <w:rPr/>
+      </w:pPr>
+      <w:r>
+        <w:rPr>
+          <w:rtl w:val="0"/>
+        </w:rPr>
+      </w:r>
+    </w:p>
+    <w:p>
+      <w:pPr>
+        <w:keepNext w:val="0"/>
+        <w:keepLines w:val="0"/>
+        <w:pageBreakBefore w:val="0"/>
+        <w:widowControl w:val="0"/>
+        <w:pBdr>
+          <w:top w:space="0" w:sz="0" w:val="nil"/>
+          <w:left w:space="0" w:sz="0" w:val="nil"/>
+          <w:bottom w:space="0" w:sz="0" w:val="nil"/>
+          <w:right w:space="0" w:sz="0" w:val="nil"/>
+          <w:between w:space="0" w:sz="0" w:val="nil"/>
+        </w:pBdr>
+        <w:shd w:fill="auto" w:val="clear"/>
+        <w:jc w:val="center"/>
+        <w:rPr>
+          <w:b w:val="1"/>
+          <w:sz w:val="24"/>
+          <w:szCs w:val="24"/>
+          <w:u w:val="single"/>
+        </w:rPr>
+      </w:pPr>
+      <w:r>
+        <w:rPr>
+          <w:b w:val="1"/>
+          <w:sz w:val="24"/>
+          <w:szCs w:val="24"/>
+          <w:u w:val="single"/>
+          <w:rtl w:val="0"/>
+        </w:rPr>
         <w:t xml:space="preserve">Meeting 3</w:t>
       </w:r>
     </w:p>
@@ -261,12 +1046,15 @@
           <w:szCs w:val="24"/>
           <w:rtl w:val="0"/>
         </w:rPr>
-        <w:t xml:space="preserve">Participants:</w:t>
-      </w:r>
-      <w:r>
-        <w:rPr>
-          <w:rtl w:val="0"/>
-        </w:rPr>
+        <w:t xml:space="preserve">Participants: </w:t>
+      </w:r>
+      <w:r>
+        <w:rPr>
+          <w:sz w:val="24"/>
+          <w:szCs w:val="24"/>
+          <w:rtl w:val="0"/>
+        </w:rPr>
+        <w:t xml:space="preserve">full team - Sujeet</w:t>
       </w:r>
     </w:p>
     <w:p>

</xml_diff>